<commit_message>
update the requirement part of project plan
</commit_message>
<xml_diff>
--- a/Documents/Interim Report/Interim Report Requirement.docx
+++ b/Documents/Interim Report/Interim Report Requirement.docx
@@ -39,7 +39,23 @@
           <w:sz w:val="24"/>
           <w:szCs w:val="24"/>
         </w:rPr>
-        <w:t xml:space="preserve">Software Requirements engineering are the descriptions of what the system should do[1]. These roles calcify the kernel requirements stakeholders need to </w:t>
+        <w:t>Software Requirements engineering are the descriptions of what the system should do</w:t>
+      </w:r>
+      <w:r>
+        <w:rPr>
+          <w:rFonts w:ascii="Times New Roman" w:hAnsi="Times New Roman" w:cs="Times New Roman"/>
+          <w:sz w:val="24"/>
+          <w:szCs w:val="24"/>
+        </w:rPr>
+        <w:t xml:space="preserve"> </w:t>
+      </w:r>
+      <w:r>
+        <w:rPr>
+          <w:rFonts w:ascii="Times New Roman" w:hAnsi="Times New Roman" w:cs="Times New Roman"/>
+          <w:sz w:val="24"/>
+          <w:szCs w:val="24"/>
+        </w:rPr>
+        <w:t xml:space="preserve">[1]. These roles calcify the kernel requirements stakeholders need to </w:t>
       </w:r>
       <w:r>
         <w:rPr>
@@ -55,7 +71,127 @@
           <w:sz w:val="24"/>
           <w:szCs w:val="24"/>
         </w:rPr>
-        <w:t xml:space="preserve"> in this product and details of system functions which guide how system will be implemented. This mobile system is designed for the pregnant women to monitor their vital signs and help them keep healthy during the pregnancy. To be easily used by most pregnant women, the application should be easy enough to operate and understand. And the system should be long-term running to support the data mining. Another key direction is interaction with user, which help users to know the system and remind them.</w:t>
+        <w:t xml:space="preserve"> in this product and details of system functions which guide how system will be implemented. This mobile system is designed to monitor their vital signs</w:t>
+      </w:r>
+      <w:r>
+        <w:rPr>
+          <w:rFonts w:ascii="Times New Roman" w:hAnsi="Times New Roman" w:cs="Times New Roman"/>
+          <w:sz w:val="24"/>
+          <w:szCs w:val="24"/>
+        </w:rPr>
+        <w:t xml:space="preserve">, make the analysis report, </w:t>
+      </w:r>
+      <w:r>
+        <w:rPr>
+          <w:rFonts w:ascii="Times New Roman" w:hAnsi="Times New Roman" w:cs="Times New Roman"/>
+          <w:sz w:val="24"/>
+          <w:szCs w:val="24"/>
+        </w:rPr>
+        <w:t xml:space="preserve">and help them keep healthy. </w:t>
+      </w:r>
+      <w:r>
+        <w:rPr>
+          <w:rFonts w:ascii="Times New Roman" w:hAnsi="Times New Roman" w:cs="Times New Roman"/>
+          <w:sz w:val="24"/>
+          <w:szCs w:val="24"/>
+        </w:rPr>
+        <w:t xml:space="preserve">Our project consisted of </w:t>
+      </w:r>
+      <w:r>
+        <w:rPr>
+          <w:rFonts w:ascii="Times New Roman" w:hAnsi="Times New Roman" w:cs="Times New Roman"/>
+          <w:sz w:val="24"/>
+          <w:szCs w:val="24"/>
+        </w:rPr>
+        <w:t>two</w:t>
+      </w:r>
+      <w:r>
+        <w:rPr>
+          <w:rFonts w:ascii="Times New Roman" w:hAnsi="Times New Roman" w:cs="Times New Roman"/>
+          <w:sz w:val="24"/>
+          <w:szCs w:val="24"/>
+        </w:rPr>
+        <w:t xml:space="preserve"> different stakeholders</w:t>
+      </w:r>
+      <w:r>
+        <w:rPr>
+          <w:rFonts w:ascii="Times New Roman" w:hAnsi="Times New Roman" w:cs="Times New Roman"/>
+          <w:sz w:val="24"/>
+          <w:szCs w:val="24"/>
+        </w:rPr>
+        <w:t xml:space="preserve"> (Research group and users)</w:t>
+      </w:r>
+      <w:r>
+        <w:rPr>
+          <w:rFonts w:ascii="Times New Roman" w:hAnsi="Times New Roman" w:cs="Times New Roman"/>
+          <w:sz w:val="24"/>
+          <w:szCs w:val="24"/>
+        </w:rPr>
+        <w:t xml:space="preserve">, </w:t>
+      </w:r>
+      <w:r>
+        <w:rPr>
+          <w:rFonts w:ascii="Times New Roman" w:hAnsi="Times New Roman" w:cs="Times New Roman"/>
+          <w:sz w:val="24"/>
+          <w:szCs w:val="24"/>
+        </w:rPr>
+        <w:t xml:space="preserve">who </w:t>
+      </w:r>
+      <w:r>
+        <w:rPr>
+          <w:rFonts w:ascii="Times New Roman" w:hAnsi="Times New Roman" w:cs="Times New Roman"/>
+          <w:sz w:val="24"/>
+          <w:szCs w:val="24"/>
+        </w:rPr>
+        <w:t xml:space="preserve">had different requirements and </w:t>
+      </w:r>
+      <w:r>
+        <w:rPr>
+          <w:rFonts w:ascii="Times New Roman" w:hAnsi="Times New Roman" w:cs="Times New Roman"/>
+          <w:sz w:val="24"/>
+          <w:szCs w:val="24"/>
+        </w:rPr>
+        <w:t>needed to clarify</w:t>
+      </w:r>
+      <w:r>
+        <w:rPr>
+          <w:rFonts w:ascii="Times New Roman" w:hAnsi="Times New Roman" w:cs="Times New Roman"/>
+          <w:sz w:val="24"/>
+          <w:szCs w:val="24"/>
+        </w:rPr>
+        <w:t xml:space="preserve"> them in different ways.</w:t>
+      </w:r>
+      <w:r>
+        <w:rPr>
+          <w:rFonts w:ascii="Times New Roman" w:hAnsi="Times New Roman" w:cs="Times New Roman"/>
+          <w:sz w:val="24"/>
+          <w:szCs w:val="24"/>
+        </w:rPr>
+        <w:t xml:space="preserve"> </w:t>
+      </w:r>
+      <w:r>
+        <w:rPr>
+          <w:rFonts w:ascii="Times New Roman" w:hAnsi="Times New Roman" w:cs="Times New Roman"/>
+          <w:sz w:val="24"/>
+          <w:szCs w:val="24"/>
+        </w:rPr>
+        <w:t xml:space="preserve">We need to check with them about the requirements and get them right at the first stage in our project. The requirement elicitation below is necessary and helpful to specify clients’ requirements </w:t>
+      </w:r>
+      <w:r>
+        <w:rPr>
+          <w:rFonts w:ascii="Times New Roman" w:hAnsi="Times New Roman" w:cs="Times New Roman"/>
+          <w:sz w:val="24"/>
+          <w:szCs w:val="24"/>
+        </w:rPr>
+        <w:t>accurate</w:t>
+      </w:r>
+      <w:r>
+        <w:rPr>
+          <w:rFonts w:ascii="Times New Roman" w:hAnsi="Times New Roman" w:cs="Times New Roman"/>
+          <w:sz w:val="24"/>
+          <w:szCs w:val="24"/>
+        </w:rPr>
+        <w:t xml:space="preserve">. </w:t>
       </w:r>
     </w:p>
     <w:p>
@@ -115,27 +251,41 @@
         <w:spacing w:line="360" w:lineRule="auto"/>
         <w:rPr>
           <w:rFonts w:ascii="Times New Roman" w:hAnsi="Times New Roman" w:cs="Times New Roman"/>
-          <w:b/>
-          <w:bCs/>
-          <w:sz w:val="32"/>
-          <w:szCs w:val="32"/>
-        </w:rPr>
-      </w:pPr>
-      <w:r>
-        <w:rPr>
-          <w:rFonts w:ascii="Times New Roman" w:hAnsi="Times New Roman" w:cs="Times New Roman"/>
-          <w:sz w:val="24"/>
-          <w:szCs w:val="24"/>
-        </w:rPr>
-        <w:t xml:space="preserve">The customers of our project </w:t>
-      </w:r>
-      <w:r>
-        <w:rPr>
-          <w:rFonts w:ascii="Times New Roman" w:hAnsi="Times New Roman" w:cs="Times New Roman"/>
-          <w:sz w:val="24"/>
-          <w:szCs w:val="24"/>
-        </w:rPr>
-        <w:t>are</w:t>
+          <w:sz w:val="24"/>
+          <w:szCs w:val="24"/>
+        </w:rPr>
+      </w:pPr>
+      <w:r>
+        <w:rPr>
+          <w:rFonts w:ascii="Times New Roman" w:hAnsi="Times New Roman" w:cs="Times New Roman" w:hint="eastAsia"/>
+          <w:sz w:val="24"/>
+          <w:szCs w:val="24"/>
+        </w:rPr>
+        <w:t>T</w:t>
+      </w:r>
+      <w:r>
+        <w:rPr>
+          <w:rFonts w:ascii="Times New Roman" w:hAnsi="Times New Roman" w:cs="Times New Roman"/>
+          <w:sz w:val="24"/>
+          <w:szCs w:val="24"/>
+        </w:rPr>
+        <w:t xml:space="preserve">he stakeholders of our project are </w:t>
+      </w:r>
+      <w:r>
+        <w:rPr>
+          <w:rFonts w:ascii="Times New Roman" w:hAnsi="Times New Roman" w:cs="Times New Roman"/>
+          <w:sz w:val="24"/>
+          <w:szCs w:val="24"/>
+        </w:rPr>
+        <w:t>Professor</w:t>
+      </w:r>
+      <w:r>
+        <w:rPr>
+          <w:rFonts w:ascii="Times New Roman" w:hAnsi="Times New Roman" w:cs="Times New Roman"/>
+          <w:sz w:val="24"/>
+          <w:szCs w:val="24"/>
+        </w:rPr>
+        <w:t xml:space="preserve"> Vladimir’s research group</w:t>
       </w:r>
       <w:r>
         <w:rPr>
@@ -151,15 +301,39 @@
           <w:sz w:val="24"/>
           <w:szCs w:val="24"/>
         </w:rPr>
-        <w:t>Professor</w:t>
-      </w:r>
-      <w:r>
-        <w:rPr>
-          <w:rFonts w:ascii="Times New Roman" w:hAnsi="Times New Roman" w:cs="Times New Roman"/>
-          <w:sz w:val="24"/>
-          <w:szCs w:val="24"/>
-        </w:rPr>
-        <w:t xml:space="preserve"> Vladimir’s research group. </w:t>
+        <w:t>(Customer)</w:t>
+      </w:r>
+      <w:r>
+        <w:rPr>
+          <w:rFonts w:ascii="Times New Roman" w:hAnsi="Times New Roman" w:cs="Times New Roman"/>
+          <w:sz w:val="24"/>
+          <w:szCs w:val="24"/>
+        </w:rPr>
+        <w:t xml:space="preserve"> </w:t>
+      </w:r>
+      <w:r>
+        <w:rPr>
+          <w:rFonts w:ascii="Times New Roman" w:hAnsi="Times New Roman" w:cs="Times New Roman"/>
+          <w:sz w:val="24"/>
+          <w:szCs w:val="24"/>
+        </w:rPr>
+        <w:t>and application users</w:t>
+      </w:r>
+      <w:r>
+        <w:rPr>
+          <w:rFonts w:ascii="Times New Roman" w:hAnsi="Times New Roman" w:cs="Times New Roman"/>
+          <w:sz w:val="24"/>
+          <w:szCs w:val="24"/>
+        </w:rPr>
+        <w:t xml:space="preserve"> (User)</w:t>
+      </w:r>
+      <w:r>
+        <w:rPr>
+          <w:rFonts w:ascii="Times New Roman" w:hAnsi="Times New Roman" w:cs="Times New Roman"/>
+          <w:sz w:val="24"/>
+          <w:szCs w:val="24"/>
+        </w:rPr>
+        <w:t xml:space="preserve">. </w:t>
       </w:r>
       <w:r>
         <w:rPr>
@@ -175,7 +349,23 @@
           <w:sz w:val="24"/>
           <w:szCs w:val="24"/>
         </w:rPr>
-        <w:t>mental health monitoring. Our purpose is  develop</w:t>
+        <w:t xml:space="preserve">mental health monitoring. </w:t>
+      </w:r>
+      <w:r>
+        <w:rPr>
+          <w:rFonts w:ascii="Times New Roman" w:hAnsi="Times New Roman" w:cs="Times New Roman"/>
+          <w:sz w:val="24"/>
+          <w:szCs w:val="24"/>
+        </w:rPr>
+        <w:t xml:space="preserve">PhD students will use our application for some academic research and tests. </w:t>
+      </w:r>
+      <w:r>
+        <w:rPr>
+          <w:rFonts w:ascii="Times New Roman" w:hAnsi="Times New Roman" w:cs="Times New Roman"/>
+          <w:sz w:val="24"/>
+          <w:szCs w:val="24"/>
+        </w:rPr>
+        <w:t>Our purpose is develop</w:t>
       </w:r>
       <w:r>
         <w:rPr>
@@ -199,7 +389,23 @@
           <w:sz w:val="24"/>
           <w:szCs w:val="24"/>
         </w:rPr>
-        <w:t>mobile system to support PhD’s algorithm</w:t>
+        <w:t xml:space="preserve">mobile system to support </w:t>
+      </w:r>
+      <w:r>
+        <w:rPr>
+          <w:rFonts w:ascii="Times New Roman" w:hAnsi="Times New Roman" w:cs="Times New Roman"/>
+          <w:sz w:val="24"/>
+          <w:szCs w:val="24"/>
+        </w:rPr>
+        <w:t xml:space="preserve">existing </w:t>
+      </w:r>
+      <w:r>
+        <w:rPr>
+          <w:rFonts w:ascii="Times New Roman" w:hAnsi="Times New Roman" w:cs="Times New Roman"/>
+          <w:sz w:val="24"/>
+          <w:szCs w:val="24"/>
+        </w:rPr>
+        <w:t>algorithm</w:t>
       </w:r>
       <w:r>
         <w:rPr>
@@ -215,6 +421,70 @@
           <w:sz w:val="24"/>
           <w:szCs w:val="24"/>
         </w:rPr>
+        <w:t>analyzing</w:t>
+      </w:r>
+      <w:r>
+        <w:rPr>
+          <w:rFonts w:ascii="Times New Roman" w:hAnsi="Times New Roman" w:cs="Times New Roman"/>
+          <w:sz w:val="24"/>
+          <w:szCs w:val="24"/>
+        </w:rPr>
+        <w:t xml:space="preserve">. </w:t>
+      </w:r>
+      <w:r>
+        <w:rPr>
+          <w:rFonts w:ascii="Times New Roman" w:hAnsi="Times New Roman" w:cs="Times New Roman"/>
+          <w:sz w:val="24"/>
+          <w:szCs w:val="24"/>
+        </w:rPr>
+        <w:t xml:space="preserve">The </w:t>
+      </w:r>
+      <w:r>
+        <w:rPr>
+          <w:rFonts w:ascii="Times New Roman" w:hAnsi="Times New Roman" w:cs="Times New Roman"/>
+          <w:sz w:val="24"/>
+          <w:szCs w:val="24"/>
+        </w:rPr>
+        <w:t xml:space="preserve">main methods we </w:t>
+      </w:r>
+      <w:r>
+        <w:rPr>
+          <w:rFonts w:ascii="Times New Roman" w:hAnsi="Times New Roman" w:cs="Times New Roman"/>
+          <w:sz w:val="24"/>
+          <w:szCs w:val="24"/>
+        </w:rPr>
+        <w:t xml:space="preserve">decided to </w:t>
+      </w:r>
+      <w:r>
+        <w:rPr>
+          <w:rFonts w:ascii="Times New Roman" w:hAnsi="Times New Roman" w:cs="Times New Roman"/>
+          <w:sz w:val="24"/>
+          <w:szCs w:val="24"/>
+        </w:rPr>
+        <w:t>gain the requirement</w:t>
+      </w:r>
+      <w:r>
+        <w:rPr>
+          <w:rFonts w:ascii="Times New Roman" w:hAnsi="Times New Roman" w:cs="Times New Roman"/>
+          <w:sz w:val="24"/>
+          <w:szCs w:val="24"/>
+        </w:rPr>
+        <w:t xml:space="preserve">s are </w:t>
+      </w:r>
+      <w:r>
+        <w:rPr>
+          <w:rFonts w:ascii="Times New Roman" w:hAnsi="Times New Roman" w:cs="Times New Roman"/>
+          <w:sz w:val="24"/>
+          <w:szCs w:val="24"/>
+        </w:rPr>
+        <w:t xml:space="preserve">literature </w:t>
+      </w:r>
+      <w:r>
+        <w:rPr>
+          <w:rFonts w:ascii="Times New Roman" w:hAnsi="Times New Roman" w:cs="Times New Roman"/>
+          <w:sz w:val="24"/>
+          <w:szCs w:val="24"/>
+        </w:rPr>
         <w:t>research</w:t>
       </w:r>
       <w:r>
@@ -223,308 +493,160 @@
           <w:sz w:val="24"/>
           <w:szCs w:val="24"/>
         </w:rPr>
+        <w:t xml:space="preserve"> and interviews</w:t>
+      </w:r>
+      <w:r>
+        <w:rPr>
+          <w:rFonts w:ascii="Times New Roman" w:hAnsi="Times New Roman" w:cs="Times New Roman"/>
+          <w:sz w:val="24"/>
+          <w:szCs w:val="24"/>
+        </w:rPr>
+        <w:t xml:space="preserve"> or investigations</w:t>
+      </w:r>
+      <w:r>
+        <w:rPr>
+          <w:rFonts w:ascii="Times New Roman" w:hAnsi="Times New Roman" w:cs="Times New Roman"/>
+          <w:sz w:val="24"/>
+          <w:szCs w:val="24"/>
+        </w:rPr>
+        <w:t xml:space="preserve"> with </w:t>
+      </w:r>
+      <w:r>
+        <w:rPr>
+          <w:rFonts w:ascii="Times New Roman" w:hAnsi="Times New Roman" w:cs="Times New Roman"/>
+          <w:sz w:val="24"/>
+          <w:szCs w:val="24"/>
+        </w:rPr>
+        <w:t>stakeholders</w:t>
+      </w:r>
+      <w:r>
+        <w:rPr>
+          <w:rFonts w:ascii="Times New Roman" w:hAnsi="Times New Roman" w:cs="Times New Roman"/>
+          <w:sz w:val="24"/>
+          <w:szCs w:val="24"/>
+        </w:rPr>
+        <w:t xml:space="preserve"> in the workshop.</w:t>
+      </w:r>
+      <w:r>
+        <w:rPr>
+          <w:rFonts w:ascii="Times New Roman" w:hAnsi="Times New Roman" w:cs="Times New Roman"/>
+          <w:sz w:val="24"/>
+          <w:szCs w:val="24"/>
+        </w:rPr>
+        <w:t xml:space="preserve"> </w:t>
+      </w:r>
+      <w:r>
+        <w:rPr>
+          <w:rFonts w:ascii="Times New Roman" w:hAnsi="Times New Roman" w:cs="Times New Roman"/>
+          <w:sz w:val="24"/>
+          <w:szCs w:val="24"/>
+        </w:rPr>
+        <w:t xml:space="preserve">According to </w:t>
+      </w:r>
+      <w:r>
+        <w:rPr>
+          <w:rFonts w:ascii="Times New Roman" w:hAnsi="Times New Roman" w:cs="Times New Roman"/>
+          <w:sz w:val="24"/>
+          <w:szCs w:val="24"/>
+        </w:rPr>
+        <w:t>research</w:t>
+      </w:r>
+      <w:r>
+        <w:rPr>
+          <w:rFonts w:ascii="Times New Roman" w:hAnsi="Times New Roman" w:cs="Times New Roman"/>
+          <w:sz w:val="24"/>
+          <w:szCs w:val="24"/>
+        </w:rPr>
+        <w:t xml:space="preserve"> and survey</w:t>
+      </w:r>
+      <w:r>
+        <w:rPr>
+          <w:rFonts w:ascii="Times New Roman" w:hAnsi="Times New Roman" w:cs="Times New Roman"/>
+          <w:sz w:val="24"/>
+          <w:szCs w:val="24"/>
+        </w:rPr>
+        <w:t xml:space="preserve">, we </w:t>
+      </w:r>
+      <w:r>
+        <w:rPr>
+          <w:rFonts w:ascii="Times New Roman" w:hAnsi="Times New Roman" w:cs="Times New Roman"/>
+          <w:sz w:val="24"/>
+          <w:szCs w:val="24"/>
+        </w:rPr>
+        <w:t>need</w:t>
+      </w:r>
+      <w:r>
+        <w:rPr>
+          <w:rFonts w:ascii="Times New Roman" w:hAnsi="Times New Roman" w:cs="Times New Roman"/>
+          <w:sz w:val="24"/>
+          <w:szCs w:val="24"/>
+        </w:rPr>
+        <w:t>ed</w:t>
+      </w:r>
+      <w:r>
+        <w:rPr>
+          <w:rFonts w:ascii="Times New Roman" w:hAnsi="Times New Roman" w:cs="Times New Roman"/>
+          <w:sz w:val="24"/>
+          <w:szCs w:val="24"/>
+        </w:rPr>
+        <w:t xml:space="preserve"> to find</w:t>
+      </w:r>
+      <w:r>
+        <w:rPr>
+          <w:rFonts w:ascii="Times New Roman" w:hAnsi="Times New Roman" w:cs="Times New Roman"/>
+          <w:sz w:val="24"/>
+          <w:szCs w:val="24"/>
+        </w:rPr>
+        <w:t xml:space="preserve"> the features of target users</w:t>
+      </w:r>
+      <w:r>
+        <w:rPr>
+          <w:rFonts w:ascii="Times New Roman" w:hAnsi="Times New Roman" w:cs="Times New Roman"/>
+          <w:sz w:val="24"/>
+          <w:szCs w:val="24"/>
+        </w:rPr>
+        <w:t xml:space="preserve">, the kernel requirements, </w:t>
+      </w:r>
+      <w:r>
+        <w:rPr>
+          <w:rFonts w:ascii="Times New Roman" w:hAnsi="Times New Roman" w:cs="Times New Roman"/>
+          <w:sz w:val="24"/>
+          <w:szCs w:val="24"/>
+        </w:rPr>
+        <w:t xml:space="preserve">and the </w:t>
+      </w:r>
+      <w:r>
+        <w:rPr>
+          <w:rFonts w:ascii="Times New Roman" w:hAnsi="Times New Roman" w:cs="Times New Roman"/>
+          <w:sz w:val="24"/>
+          <w:szCs w:val="24"/>
+        </w:rPr>
+        <w:t xml:space="preserve">user </w:t>
+      </w:r>
+      <w:r>
+        <w:rPr>
+          <w:rFonts w:ascii="Times New Roman" w:hAnsi="Times New Roman" w:cs="Times New Roman"/>
+          <w:sz w:val="24"/>
+          <w:szCs w:val="24"/>
+        </w:rPr>
+        <w:t>feedback of some existing system</w:t>
+      </w:r>
+      <w:r>
+        <w:rPr>
+          <w:rFonts w:ascii="Times New Roman" w:hAnsi="Times New Roman" w:cs="Times New Roman"/>
+          <w:sz w:val="24"/>
+          <w:szCs w:val="24"/>
+        </w:rPr>
+        <w:t>s</w:t>
+      </w:r>
+      <w:r>
+        <w:rPr>
+          <w:rFonts w:ascii="Times New Roman" w:hAnsi="Times New Roman" w:cs="Times New Roman"/>
+          <w:sz w:val="24"/>
+          <w:szCs w:val="24"/>
+        </w:rPr>
         <w:t xml:space="preserve">. </w:t>
       </w:r>
-      <w:r>
-        <w:rPr>
-          <w:rFonts w:ascii="Times New Roman" w:hAnsi="Times New Roman" w:cs="Times New Roman"/>
-          <w:sz w:val="24"/>
-          <w:szCs w:val="24"/>
-        </w:rPr>
-        <w:t xml:space="preserve">The </w:t>
-      </w:r>
-      <w:r>
-        <w:rPr>
-          <w:rFonts w:ascii="Times New Roman" w:hAnsi="Times New Roman" w:cs="Times New Roman"/>
-          <w:sz w:val="24"/>
-          <w:szCs w:val="24"/>
-        </w:rPr>
-        <w:t xml:space="preserve">main methods we </w:t>
-      </w:r>
-      <w:r>
-        <w:rPr>
-          <w:rFonts w:ascii="Times New Roman" w:hAnsi="Times New Roman" w:cs="Times New Roman"/>
-          <w:sz w:val="24"/>
-          <w:szCs w:val="24"/>
-        </w:rPr>
-        <w:t xml:space="preserve">decided to </w:t>
-      </w:r>
-      <w:r>
-        <w:rPr>
-          <w:rFonts w:ascii="Times New Roman" w:hAnsi="Times New Roman" w:cs="Times New Roman"/>
-          <w:sz w:val="24"/>
-          <w:szCs w:val="24"/>
-        </w:rPr>
-        <w:t>gain the requirement</w:t>
-      </w:r>
-      <w:r>
-        <w:rPr>
-          <w:rFonts w:ascii="Times New Roman" w:hAnsi="Times New Roman" w:cs="Times New Roman"/>
-          <w:sz w:val="24"/>
-          <w:szCs w:val="24"/>
-        </w:rPr>
-        <w:t xml:space="preserve">s are </w:t>
-      </w:r>
-      <w:r>
-        <w:rPr>
-          <w:rFonts w:ascii="Times New Roman" w:hAnsi="Times New Roman" w:cs="Times New Roman"/>
-          <w:sz w:val="24"/>
-          <w:szCs w:val="24"/>
-        </w:rPr>
-        <w:t xml:space="preserve">literature </w:t>
-      </w:r>
-      <w:r>
-        <w:rPr>
-          <w:rFonts w:ascii="Times New Roman" w:hAnsi="Times New Roman" w:cs="Times New Roman"/>
-          <w:sz w:val="24"/>
-          <w:szCs w:val="24"/>
-        </w:rPr>
-        <w:t>research</w:t>
-      </w:r>
-      <w:r>
-        <w:rPr>
-          <w:rFonts w:ascii="Times New Roman" w:hAnsi="Times New Roman" w:cs="Times New Roman"/>
-          <w:sz w:val="24"/>
-          <w:szCs w:val="24"/>
-        </w:rPr>
-        <w:t xml:space="preserve"> and interviews</w:t>
-      </w:r>
-      <w:r>
-        <w:rPr>
-          <w:rFonts w:ascii="Times New Roman" w:hAnsi="Times New Roman" w:cs="Times New Roman"/>
-          <w:sz w:val="24"/>
-          <w:szCs w:val="24"/>
-        </w:rPr>
-        <w:t xml:space="preserve"> or investigations</w:t>
-      </w:r>
-      <w:r>
-        <w:rPr>
-          <w:rFonts w:ascii="Times New Roman" w:hAnsi="Times New Roman" w:cs="Times New Roman"/>
-          <w:sz w:val="24"/>
-          <w:szCs w:val="24"/>
-        </w:rPr>
-        <w:t xml:space="preserve"> with customer</w:t>
-      </w:r>
-      <w:r>
-        <w:rPr>
-          <w:rFonts w:ascii="Times New Roman" w:hAnsi="Times New Roman" w:cs="Times New Roman"/>
-          <w:sz w:val="24"/>
-          <w:szCs w:val="24"/>
-        </w:rPr>
-        <w:t>s in the workshop.</w:t>
-      </w:r>
-      <w:r>
-        <w:rPr>
-          <w:rFonts w:ascii="Times New Roman" w:hAnsi="Times New Roman" w:cs="Times New Roman"/>
-          <w:sz w:val="24"/>
-          <w:szCs w:val="24"/>
-        </w:rPr>
-        <w:t xml:space="preserve"> </w:t>
-      </w:r>
-      <w:r>
-        <w:rPr>
-          <w:rFonts w:ascii="Times New Roman" w:hAnsi="Times New Roman" w:cs="Times New Roman"/>
-          <w:sz w:val="24"/>
-          <w:szCs w:val="24"/>
-        </w:rPr>
-        <w:t xml:space="preserve">According to </w:t>
-      </w:r>
-      <w:r>
-        <w:rPr>
-          <w:rFonts w:ascii="Times New Roman" w:hAnsi="Times New Roman" w:cs="Times New Roman"/>
-          <w:sz w:val="24"/>
-          <w:szCs w:val="24"/>
-        </w:rPr>
-        <w:t xml:space="preserve">research, we </w:t>
-      </w:r>
-      <w:r>
-        <w:rPr>
-          <w:rFonts w:ascii="Times New Roman" w:hAnsi="Times New Roman" w:cs="Times New Roman"/>
-          <w:sz w:val="24"/>
-          <w:szCs w:val="24"/>
-        </w:rPr>
-        <w:t>need to find</w:t>
-      </w:r>
-      <w:r>
-        <w:rPr>
-          <w:rFonts w:ascii="Times New Roman" w:hAnsi="Times New Roman" w:cs="Times New Roman"/>
-          <w:sz w:val="24"/>
-          <w:szCs w:val="24"/>
-        </w:rPr>
-        <w:t xml:space="preserve"> the features of target users (pregnant women)</w:t>
-      </w:r>
-      <w:r>
-        <w:rPr>
-          <w:rFonts w:ascii="Times New Roman" w:hAnsi="Times New Roman" w:cs="Times New Roman"/>
-          <w:sz w:val="24"/>
-          <w:szCs w:val="24"/>
-        </w:rPr>
-        <w:t xml:space="preserve"> and the feedback of some existing system</w:t>
-      </w:r>
-      <w:r>
-        <w:rPr>
-          <w:rFonts w:ascii="Times New Roman" w:hAnsi="Times New Roman" w:cs="Times New Roman"/>
-          <w:sz w:val="24"/>
-          <w:szCs w:val="24"/>
-        </w:rPr>
-        <w:t>s</w:t>
-      </w:r>
-      <w:r>
-        <w:rPr>
-          <w:rFonts w:ascii="Times New Roman" w:hAnsi="Times New Roman" w:cs="Times New Roman"/>
-          <w:sz w:val="24"/>
-          <w:szCs w:val="24"/>
-        </w:rPr>
-        <w:t xml:space="preserve">. Then we </w:t>
-      </w:r>
-      <w:r>
-        <w:rPr>
-          <w:rFonts w:ascii="Times New Roman" w:hAnsi="Times New Roman" w:cs="Times New Roman"/>
-          <w:sz w:val="24"/>
-          <w:szCs w:val="24"/>
-        </w:rPr>
-        <w:t>will make</w:t>
-      </w:r>
-      <w:r>
-        <w:rPr>
-          <w:rFonts w:ascii="Times New Roman" w:hAnsi="Times New Roman" w:cs="Times New Roman"/>
-          <w:sz w:val="24"/>
-          <w:szCs w:val="24"/>
-        </w:rPr>
-        <w:t xml:space="preserve"> the draft of requirement documentation and discuss with our customer</w:t>
-      </w:r>
-      <w:r>
-        <w:rPr>
-          <w:rFonts w:ascii="Times New Roman" w:hAnsi="Times New Roman" w:cs="Times New Roman"/>
-          <w:sz w:val="24"/>
-          <w:szCs w:val="24"/>
-        </w:rPr>
-        <w:t>s to modify the details</w:t>
-      </w:r>
-      <w:r>
-        <w:rPr>
-          <w:rFonts w:ascii="Times New Roman" w:hAnsi="Times New Roman" w:cs="Times New Roman"/>
-          <w:sz w:val="24"/>
-          <w:szCs w:val="24"/>
-        </w:rPr>
-        <w:t>, validate roles, and add some extra roles</w:t>
-      </w:r>
-      <w:r>
-        <w:rPr>
-          <w:rFonts w:ascii="Times New Roman" w:hAnsi="Times New Roman" w:cs="Times New Roman"/>
-          <w:sz w:val="24"/>
-          <w:szCs w:val="24"/>
-        </w:rPr>
-        <w:t>.</w:t>
-      </w:r>
-      <w:r>
-        <w:rPr>
-          <w:rFonts w:ascii="Times New Roman" w:hAnsi="Times New Roman" w:cs="Times New Roman"/>
-          <w:sz w:val="24"/>
-          <w:szCs w:val="24"/>
-        </w:rPr>
-        <w:t xml:space="preserve"> </w:t>
-      </w:r>
-      <w:r>
-        <w:rPr>
-          <w:rFonts w:ascii="Times New Roman" w:hAnsi="Times New Roman" w:cs="Times New Roman"/>
-          <w:sz w:val="24"/>
-          <w:szCs w:val="24"/>
-        </w:rPr>
-        <w:t>Following</w:t>
-      </w:r>
-      <w:r>
-        <w:rPr>
-          <w:rFonts w:ascii="Times New Roman" w:hAnsi="Times New Roman" w:cs="Times New Roman"/>
-          <w:sz w:val="24"/>
-          <w:szCs w:val="24"/>
-        </w:rPr>
-        <w:t xml:space="preserve"> the </w:t>
-      </w:r>
-      <w:r>
-        <w:rPr>
-          <w:rFonts w:ascii="Times New Roman" w:hAnsi="Times New Roman" w:cs="Times New Roman"/>
-          <w:sz w:val="24"/>
-          <w:szCs w:val="24"/>
-        </w:rPr>
-        <w:t xml:space="preserve">software engineering </w:t>
-      </w:r>
-      <w:r>
-        <w:rPr>
-          <w:rFonts w:ascii="Times New Roman" w:hAnsi="Times New Roman" w:cs="Times New Roman"/>
-          <w:sz w:val="24"/>
-          <w:szCs w:val="24"/>
-        </w:rPr>
-        <w:t>process</w:t>
-      </w:r>
-      <w:r>
-        <w:rPr>
-          <w:rFonts w:ascii="Times New Roman" w:hAnsi="Times New Roman" w:cs="Times New Roman"/>
-          <w:sz w:val="24"/>
-          <w:szCs w:val="24"/>
-        </w:rPr>
-        <w:t xml:space="preserve">, we </w:t>
-      </w:r>
-      <w:r>
-        <w:rPr>
-          <w:rFonts w:ascii="Times New Roman" w:hAnsi="Times New Roman" w:cs="Times New Roman"/>
-          <w:sz w:val="24"/>
-          <w:szCs w:val="24"/>
-        </w:rPr>
-        <w:t xml:space="preserve">plan to </w:t>
-      </w:r>
-      <w:r>
-        <w:rPr>
-          <w:rFonts w:ascii="Times New Roman" w:hAnsi="Times New Roman" w:cs="Times New Roman"/>
-          <w:sz w:val="24"/>
-          <w:szCs w:val="24"/>
-        </w:rPr>
-        <w:t xml:space="preserve">continually </w:t>
-      </w:r>
-      <w:r>
-        <w:rPr>
-          <w:rFonts w:ascii="Times New Roman" w:hAnsi="Times New Roman" w:cs="Times New Roman"/>
-          <w:sz w:val="24"/>
-          <w:szCs w:val="24"/>
-        </w:rPr>
-        <w:t>gather</w:t>
-      </w:r>
-      <w:r>
-        <w:rPr>
-          <w:rFonts w:ascii="Times New Roman" w:hAnsi="Times New Roman" w:cs="Times New Roman"/>
-          <w:sz w:val="24"/>
-          <w:szCs w:val="24"/>
-        </w:rPr>
-        <w:t xml:space="preserve"> the key requirements for several weeks </w:t>
-      </w:r>
-      <w:r>
-        <w:rPr>
-          <w:rFonts w:ascii="Times New Roman" w:hAnsi="Times New Roman" w:cs="Times New Roman"/>
-          <w:sz w:val="24"/>
-          <w:szCs w:val="24"/>
-        </w:rPr>
-        <w:t>and finally confirm the final requirement documentation.</w:t>
-      </w:r>
-      <w:r>
-        <w:rPr>
-          <w:rFonts w:ascii="Times New Roman" w:hAnsi="Times New Roman" w:cs="Times New Roman"/>
-          <w:sz w:val="24"/>
-          <w:szCs w:val="24"/>
-        </w:rPr>
-        <w:t xml:space="preserve">  </w:t>
-      </w:r>
-    </w:p>
-    <w:p>
-      <w:pPr>
-        <w:spacing w:line="360" w:lineRule="auto"/>
-        <w:rPr>
-          <w:rFonts w:ascii="Times New Roman" w:hAnsi="Times New Roman" w:cs="Times New Roman"/>
-          <w:b/>
-          <w:bCs/>
-          <w:sz w:val="32"/>
-          <w:szCs w:val="32"/>
-        </w:rPr>
-      </w:pPr>
     </w:p>
     <w:p>
       <w:pPr>
@@ -549,10 +671,7 @@
           <w:szCs w:val="30"/>
         </w:rPr>
       </w:pPr>
-    </w:p>
-    <w:p>
-      <w:pPr>
-        <w:spacing w:line="360" w:lineRule="auto"/>
+      <w:r>
         <w:rPr>
           <w:rFonts w:ascii="Times New Roman" w:hAnsi="Times New Roman" w:cs="Times New Roman"/>
           <w:b/>
@@ -560,19 +679,18 @@
           <w:sz w:val="30"/>
           <w:szCs w:val="30"/>
         </w:rPr>
-      </w:pPr>
-    </w:p>
-    <w:p>
-      <w:pPr>
-        <w:spacing w:line="360" w:lineRule="auto"/>
-        <w:rPr>
-          <w:rFonts w:ascii="Times New Roman" w:hAnsi="Times New Roman" w:cs="Times New Roman" w:hint="eastAsia"/>
+        <w:t>.</w:t>
+      </w:r>
+      <w:r>
+        <w:rPr>
+          <w:rFonts w:ascii="Times New Roman" w:hAnsi="Times New Roman" w:cs="Times New Roman"/>
           <w:b/>
           <w:bCs/>
           <w:sz w:val="30"/>
           <w:szCs w:val="30"/>
         </w:rPr>
-      </w:pPr>
+        <w:t>2</w:t>
+      </w:r>
       <w:r>
         <w:rPr>
           <w:rFonts w:ascii="Times New Roman" w:hAnsi="Times New Roman" w:cs="Times New Roman"/>
@@ -581,8 +699,7 @@
           <w:sz w:val="30"/>
           <w:szCs w:val="30"/>
         </w:rPr>
-        <w:lastRenderedPageBreak/>
-        <w:t xml:space="preserve">.2 </w:t>
+        <w:t xml:space="preserve"> Requirement </w:t>
       </w:r>
       <w:r>
         <w:rPr>
@@ -592,9 +709,211 @@
           <w:sz w:val="30"/>
           <w:szCs w:val="30"/>
         </w:rPr>
-        <w:t xml:space="preserve"> User </w:t>
-      </w:r>
-      <w:r>
+        <w:t>Specification</w:t>
+      </w:r>
+    </w:p>
+    <w:p>
+      <w:pPr>
+        <w:spacing w:line="360" w:lineRule="auto"/>
+        <w:rPr>
+          <w:rFonts w:ascii="Times New Roman" w:hAnsi="Times New Roman" w:cs="Times New Roman"/>
+          <w:sz w:val="24"/>
+          <w:szCs w:val="24"/>
+        </w:rPr>
+      </w:pPr>
+      <w:r>
+        <w:rPr>
+          <w:rFonts w:ascii="Times New Roman" w:hAnsi="Times New Roman" w:cs="Times New Roman"/>
+          <w:sz w:val="24"/>
+          <w:szCs w:val="24"/>
+        </w:rPr>
+        <w:t>User r</w:t>
+      </w:r>
+      <w:r>
+        <w:rPr>
+          <w:rFonts w:ascii="Times New Roman" w:hAnsi="Times New Roman" w:cs="Times New Roman"/>
+          <w:sz w:val="24"/>
+          <w:szCs w:val="24"/>
+        </w:rPr>
+        <w:t xml:space="preserve">equirements </w:t>
+      </w:r>
+      <w:r>
+        <w:rPr>
+          <w:rFonts w:ascii="Times New Roman" w:hAnsi="Times New Roman" w:cs="Times New Roman"/>
+          <w:sz w:val="24"/>
+          <w:szCs w:val="24"/>
+        </w:rPr>
+        <w:t>contained</w:t>
+      </w:r>
+      <w:r>
+        <w:rPr>
+          <w:rFonts w:ascii="Times New Roman" w:hAnsi="Times New Roman" w:cs="Times New Roman"/>
+          <w:sz w:val="24"/>
+          <w:szCs w:val="24"/>
+        </w:rPr>
+        <w:t xml:space="preserve"> functional and non-functional. Functional requirements clarify the </w:t>
+      </w:r>
+      <w:r>
+        <w:rPr>
+          <w:rFonts w:ascii="Times New Roman" w:hAnsi="Times New Roman" w:cs="Times New Roman"/>
+          <w:sz w:val="24"/>
+          <w:szCs w:val="24"/>
+        </w:rPr>
+        <w:t xml:space="preserve">kernel </w:t>
+      </w:r>
+      <w:r>
+        <w:rPr>
+          <w:rFonts w:ascii="Times New Roman" w:hAnsi="Times New Roman" w:cs="Times New Roman"/>
+          <w:sz w:val="24"/>
+          <w:szCs w:val="24"/>
+        </w:rPr>
+        <w:t>functions</w:t>
+      </w:r>
+      <w:r>
+        <w:rPr>
+          <w:rFonts w:ascii="Times New Roman" w:hAnsi="Times New Roman" w:cs="Times New Roman"/>
+          <w:sz w:val="24"/>
+          <w:szCs w:val="24"/>
+        </w:rPr>
+        <w:t xml:space="preserve"> the application supp</w:t>
+      </w:r>
+      <w:r>
+        <w:rPr>
+          <w:rFonts w:ascii="Times New Roman" w:hAnsi="Times New Roman" w:cs="Times New Roman"/>
+          <w:sz w:val="24"/>
+          <w:szCs w:val="24"/>
+        </w:rPr>
+        <w:t xml:space="preserve">lies to users and </w:t>
+      </w:r>
+      <w:r>
+        <w:rPr>
+          <w:rFonts w:ascii="Times New Roman" w:hAnsi="Times New Roman" w:cs="Times New Roman"/>
+          <w:sz w:val="24"/>
+          <w:szCs w:val="24"/>
+        </w:rPr>
+        <w:t>define what a software system should do</w:t>
+      </w:r>
+      <w:r>
+        <w:rPr>
+          <w:rFonts w:ascii="Times New Roman" w:hAnsi="Times New Roman" w:cs="Times New Roman"/>
+          <w:sz w:val="24"/>
+          <w:szCs w:val="24"/>
+        </w:rPr>
+        <w:t>, which was asked by customers.</w:t>
+      </w:r>
+      <w:r>
+        <w:rPr>
+          <w:rFonts w:ascii="Times New Roman" w:hAnsi="Times New Roman" w:cs="Times New Roman" w:hint="eastAsia"/>
+          <w:sz w:val="24"/>
+          <w:szCs w:val="24"/>
+        </w:rPr>
+        <w:t xml:space="preserve"> </w:t>
+      </w:r>
+      <w:r>
+        <w:rPr>
+          <w:rFonts w:ascii="Times New Roman" w:hAnsi="Times New Roman" w:cs="Times New Roman"/>
+          <w:sz w:val="24"/>
+          <w:szCs w:val="24"/>
+        </w:rPr>
+        <w:t>In contrast, non-functional requirements consider the constraints on the functions offered by the system [</w:t>
+      </w:r>
+      <w:r>
+        <w:rPr>
+          <w:rFonts w:ascii="Times New Roman" w:hAnsi="Times New Roman" w:cs="Times New Roman"/>
+          <w:sz w:val="24"/>
+          <w:szCs w:val="24"/>
+        </w:rPr>
+        <w:t>1</w:t>
+      </w:r>
+      <w:r>
+        <w:rPr>
+          <w:rFonts w:ascii="Times New Roman" w:hAnsi="Times New Roman" w:cs="Times New Roman"/>
+          <w:sz w:val="24"/>
+          <w:szCs w:val="24"/>
+        </w:rPr>
+        <w:t>].</w:t>
+      </w:r>
+      <w:r>
+        <w:rPr>
+          <w:rFonts w:ascii="Times New Roman" w:hAnsi="Times New Roman" w:cs="Times New Roman"/>
+          <w:sz w:val="24"/>
+          <w:szCs w:val="24"/>
+        </w:rPr>
+        <w:t xml:space="preserve"> According to the user requirement, system specification was clarified, which explained </w:t>
+      </w:r>
+      <w:r>
+        <w:rPr>
+          <w:rFonts w:ascii="Times New Roman" w:hAnsi="Times New Roman" w:cs="Times New Roman"/>
+          <w:sz w:val="24"/>
+          <w:szCs w:val="24"/>
+        </w:rPr>
+        <w:lastRenderedPageBreak/>
+        <w:t xml:space="preserve">the details of how the system will meet each requirement content and provide a guidance of system design. </w:t>
+      </w:r>
+    </w:p>
+    <w:p>
+      <w:pPr>
+        <w:spacing w:line="360" w:lineRule="auto"/>
+        <w:rPr>
+          <w:rFonts w:ascii="Times New Roman" w:hAnsi="Times New Roman" w:cs="Times New Roman"/>
+          <w:sz w:val="24"/>
+          <w:szCs w:val="24"/>
+        </w:rPr>
+      </w:pPr>
+    </w:p>
+    <w:p>
+      <w:pPr>
+        <w:spacing w:line="360" w:lineRule="auto"/>
+        <w:rPr>
+          <w:rFonts w:ascii="Times New Roman" w:hAnsi="Times New Roman" w:cs="Times New Roman" w:hint="eastAsia"/>
+          <w:sz w:val="24"/>
+          <w:szCs w:val="24"/>
+        </w:rPr>
+      </w:pPr>
+      <w:r>
+        <w:rPr>
+          <w:rFonts w:ascii="Times New Roman" w:hAnsi="Times New Roman" w:cs="Times New Roman" w:hint="eastAsia"/>
+          <w:sz w:val="24"/>
+          <w:szCs w:val="24"/>
+        </w:rPr>
+        <w:t>O</w:t>
+      </w:r>
+      <w:r>
+        <w:rPr>
+          <w:rFonts w:ascii="Times New Roman" w:hAnsi="Times New Roman" w:cs="Times New Roman"/>
+          <w:sz w:val="24"/>
+          <w:szCs w:val="24"/>
+        </w:rPr>
+        <w:t>ur stakeholders gave us clear request of software: developing a mobile system to connect with wearable devices and capture data from them, then process and integrate the data. In mobile side, users need to see the current body situation report and</w:t>
+      </w:r>
+      <w:r>
+        <w:rPr>
+          <w:rFonts w:ascii="Times New Roman" w:hAnsi="Times New Roman" w:cs="Times New Roman"/>
+          <w:sz w:val="24"/>
+          <w:szCs w:val="24"/>
+        </w:rPr>
+        <w:t xml:space="preserve"> long-term integrated report. The analysis and recommendation algorithm of data will be provided, the further use of data need not to be considered. The kernel function is capture and transform data. For advanced tasks, will can integrate multiple vital signs and generate the </w:t>
+      </w:r>
+      <w:r>
+        <w:rPr>
+          <w:rFonts w:ascii="Times New Roman" w:hAnsi="Times New Roman" w:cs="Times New Roman"/>
+          <w:sz w:val="24"/>
+          <w:szCs w:val="24"/>
+        </w:rPr>
+        <w:t>comprehensive</w:t>
+      </w:r>
+      <w:r>
+        <w:rPr>
+          <w:rFonts w:ascii="Times New Roman" w:hAnsi="Times New Roman" w:cs="Times New Roman"/>
+          <w:sz w:val="24"/>
+          <w:szCs w:val="24"/>
+        </w:rPr>
+        <w:t xml:space="preserve"> report.</w:t>
+      </w:r>
+    </w:p>
+    <w:p>
+      <w:pPr>
+        <w:spacing w:line="360" w:lineRule="auto"/>
         <w:rPr>
           <w:rFonts w:ascii="Times New Roman" w:hAnsi="Times New Roman" w:cs="Times New Roman"/>
           <w:b/>
@@ -602,6 +921,237 @@
           <w:sz w:val="30"/>
           <w:szCs w:val="30"/>
         </w:rPr>
+      </w:pPr>
+    </w:p>
+    <w:p>
+      <w:pPr>
+        <w:spacing w:line="360" w:lineRule="auto"/>
+        <w:rPr>
+          <w:rFonts w:ascii="Times New Roman" w:hAnsi="Times New Roman" w:cs="Times New Roman"/>
+          <w:b/>
+          <w:bCs/>
+          <w:sz w:val="30"/>
+          <w:szCs w:val="30"/>
+        </w:rPr>
+      </w:pPr>
+      <w:r>
+        <w:rPr>
+          <w:rFonts w:ascii="Times New Roman" w:hAnsi="Times New Roman" w:cs="Times New Roman"/>
+          <w:b/>
+          <w:bCs/>
+          <w:sz w:val="30"/>
+          <w:szCs w:val="30"/>
+        </w:rPr>
+        <w:t>.</w:t>
+      </w:r>
+      <w:r>
+        <w:rPr>
+          <w:rFonts w:ascii="Times New Roman" w:hAnsi="Times New Roman" w:cs="Times New Roman"/>
+          <w:b/>
+          <w:bCs/>
+          <w:sz w:val="30"/>
+          <w:szCs w:val="30"/>
+        </w:rPr>
+        <w:t>2</w:t>
+      </w:r>
+      <w:r>
+        <w:rPr>
+          <w:rFonts w:ascii="Times New Roman" w:hAnsi="Times New Roman" w:cs="Times New Roman"/>
+          <w:b/>
+          <w:bCs/>
+          <w:sz w:val="30"/>
+          <w:szCs w:val="30"/>
+        </w:rPr>
+        <w:t xml:space="preserve"> Requirement </w:t>
+      </w:r>
+      <w:r>
+        <w:rPr>
+          <w:rFonts w:ascii="Times New Roman" w:hAnsi="Times New Roman" w:cs="Times New Roman"/>
+          <w:b/>
+          <w:bCs/>
+          <w:sz w:val="30"/>
+          <w:szCs w:val="30"/>
+        </w:rPr>
+        <w:t>Validation</w:t>
+      </w:r>
+    </w:p>
+    <w:p>
+      <w:pPr>
+        <w:spacing w:line="360" w:lineRule="auto"/>
+        <w:rPr>
+          <w:rFonts w:ascii="Times New Roman" w:hAnsi="Times New Roman" w:cs="Times New Roman"/>
+          <w:b/>
+          <w:bCs/>
+          <w:sz w:val="30"/>
+          <w:szCs w:val="30"/>
+        </w:rPr>
+      </w:pPr>
+      <w:r>
+        <w:rPr>
+          <w:rFonts w:ascii="Times New Roman" w:hAnsi="Times New Roman" w:cs="Times New Roman"/>
+          <w:sz w:val="24"/>
+          <w:szCs w:val="24"/>
+        </w:rPr>
+        <w:t xml:space="preserve">In the early stage of gathering requirement, we </w:t>
+      </w:r>
+      <w:r>
+        <w:rPr>
+          <w:rFonts w:ascii="Times New Roman" w:hAnsi="Times New Roman" w:cs="Times New Roman"/>
+          <w:sz w:val="24"/>
+          <w:szCs w:val="24"/>
+        </w:rPr>
+        <w:t xml:space="preserve">understood the targets of our stakeholders. </w:t>
+      </w:r>
+      <w:r>
+        <w:rPr>
+          <w:rFonts w:ascii="Times New Roman" w:hAnsi="Times New Roman" w:cs="Times New Roman"/>
+          <w:sz w:val="24"/>
+          <w:szCs w:val="24"/>
+        </w:rPr>
+        <w:t>After the first interview with customers, some approximate requirements were given. Then we made the draft of requirement documentation and discuss with our customers to modify the details of user requirements and scenarios, validate roles, and add some extra roles.</w:t>
+      </w:r>
+      <w:r>
+        <w:rPr>
+          <w:rFonts w:ascii="Times New Roman" w:hAnsi="Times New Roman" w:cs="Times New Roman"/>
+          <w:color w:val="FF0000"/>
+          <w:sz w:val="24"/>
+          <w:szCs w:val="24"/>
+        </w:rPr>
+        <w:t xml:space="preserve"> </w:t>
+      </w:r>
+      <w:r>
+        <w:rPr>
+          <w:rFonts w:ascii="Times New Roman" w:hAnsi="Times New Roman" w:cs="Times New Roman"/>
+          <w:sz w:val="24"/>
+          <w:szCs w:val="24"/>
+        </w:rPr>
+        <w:t>Following the software engineering process, we planned to continually gather the kernel requirements for several weeks and finally confirmed the final requirement documentation.</w:t>
+      </w:r>
+    </w:p>
+    <w:p>
+      <w:pPr>
+        <w:spacing w:line="360" w:lineRule="auto"/>
+        <w:rPr>
+          <w:rFonts w:ascii="Times New Roman" w:hAnsi="Times New Roman" w:cs="Times New Roman"/>
+          <w:b/>
+          <w:bCs/>
+          <w:sz w:val="30"/>
+          <w:szCs w:val="30"/>
+        </w:rPr>
+      </w:pPr>
+    </w:p>
+    <w:p>
+      <w:pPr>
+        <w:spacing w:line="360" w:lineRule="auto"/>
+        <w:rPr>
+          <w:rFonts w:ascii="Times New Roman" w:hAnsi="Times New Roman" w:cs="Times New Roman"/>
+          <w:b/>
+          <w:bCs/>
+          <w:sz w:val="30"/>
+          <w:szCs w:val="30"/>
+        </w:rPr>
+      </w:pPr>
+    </w:p>
+    <w:p>
+      <w:pPr>
+        <w:spacing w:line="360" w:lineRule="auto"/>
+        <w:rPr>
+          <w:rFonts w:ascii="Times New Roman" w:hAnsi="Times New Roman" w:cs="Times New Roman"/>
+          <w:b/>
+          <w:bCs/>
+          <w:sz w:val="30"/>
+          <w:szCs w:val="30"/>
+        </w:rPr>
+      </w:pPr>
+    </w:p>
+    <w:p>
+      <w:pPr>
+        <w:spacing w:line="360" w:lineRule="auto"/>
+        <w:rPr>
+          <w:rFonts w:ascii="Times New Roman" w:hAnsi="Times New Roman" w:cs="Times New Roman"/>
+          <w:b/>
+          <w:bCs/>
+          <w:sz w:val="30"/>
+          <w:szCs w:val="30"/>
+        </w:rPr>
+      </w:pPr>
+    </w:p>
+    <w:p>
+      <w:pPr>
+        <w:spacing w:line="360" w:lineRule="auto"/>
+        <w:rPr>
+          <w:rFonts w:ascii="Times New Roman" w:hAnsi="Times New Roman" w:cs="Times New Roman"/>
+          <w:b/>
+          <w:bCs/>
+          <w:sz w:val="30"/>
+          <w:szCs w:val="30"/>
+        </w:rPr>
+      </w:pPr>
+    </w:p>
+    <w:p>
+      <w:pPr>
+        <w:spacing w:line="360" w:lineRule="auto"/>
+        <w:rPr>
+          <w:rFonts w:ascii="Times New Roman" w:hAnsi="Times New Roman" w:cs="Times New Roman"/>
+          <w:b/>
+          <w:bCs/>
+          <w:sz w:val="30"/>
+          <w:szCs w:val="30"/>
+        </w:rPr>
+      </w:pPr>
+    </w:p>
+    <w:p>
+      <w:pPr>
+        <w:spacing w:line="360" w:lineRule="auto"/>
+        <w:rPr>
+          <w:rFonts w:ascii="Times New Roman" w:hAnsi="Times New Roman" w:cs="Times New Roman" w:hint="eastAsia"/>
+          <w:b/>
+          <w:bCs/>
+          <w:sz w:val="30"/>
+          <w:szCs w:val="30"/>
+        </w:rPr>
+      </w:pPr>
+    </w:p>
+    <w:p>
+      <w:pPr>
+        <w:spacing w:line="360" w:lineRule="auto"/>
+        <w:rPr>
+          <w:rFonts w:ascii="Times New Roman" w:hAnsi="Times New Roman" w:cs="Times New Roman"/>
+          <w:b/>
+          <w:bCs/>
+          <w:sz w:val="30"/>
+          <w:szCs w:val="30"/>
+        </w:rPr>
+      </w:pPr>
+      <w:r>
+        <w:rPr>
+          <w:rFonts w:ascii="Times New Roman" w:hAnsi="Times New Roman" w:cs="Times New Roman"/>
+          <w:b/>
+          <w:bCs/>
+          <w:sz w:val="30"/>
+          <w:szCs w:val="30"/>
+        </w:rPr>
+        <w:lastRenderedPageBreak/>
+        <w:t xml:space="preserve">.2 </w:t>
+      </w:r>
+      <w:r>
+        <w:rPr>
+          <w:rFonts w:ascii="Times New Roman" w:hAnsi="Times New Roman" w:cs="Times New Roman"/>
+          <w:b/>
+          <w:bCs/>
+          <w:sz w:val="30"/>
+          <w:szCs w:val="30"/>
+        </w:rPr>
+        <w:t xml:space="preserve"> User </w:t>
+      </w:r>
+      <w:r>
+        <w:rPr>
+          <w:rFonts w:ascii="Times New Roman" w:hAnsi="Times New Roman" w:cs="Times New Roman"/>
+          <w:b/>
+          <w:bCs/>
+          <w:sz w:val="30"/>
+          <w:szCs w:val="30"/>
+        </w:rPr>
         <w:t xml:space="preserve">Requirement </w:t>
       </w:r>
     </w:p>
@@ -618,8 +1168,80 @@
         <w:rPr>
           <w:rFonts w:ascii="Times New Roman" w:hAnsi="Times New Roman" w:cs="Times New Roman"/>
         </w:rPr>
-        <w:t>This part specifies the requirements considered by the target users: pregnant women. And here are the requirements from research and meeting communication with customers.</w:t>
-      </w:r>
+        <w:t xml:space="preserve">This part specifies the requirements considered by </w:t>
+      </w:r>
+      <w:r>
+        <w:rPr>
+          <w:rFonts w:ascii="Times New Roman" w:hAnsi="Times New Roman" w:cs="Times New Roman"/>
+        </w:rPr>
+        <w:t xml:space="preserve">normal users and </w:t>
+      </w:r>
+      <w:r>
+        <w:rPr>
+          <w:rFonts w:ascii="Times New Roman" w:hAnsi="Times New Roman" w:cs="Times New Roman"/>
+        </w:rPr>
+        <w:t xml:space="preserve">the </w:t>
+      </w:r>
+      <w:r>
+        <w:rPr>
+          <w:rFonts w:ascii="Times New Roman" w:hAnsi="Times New Roman" w:cs="Times New Roman"/>
+        </w:rPr>
+        <w:t xml:space="preserve">special </w:t>
+      </w:r>
+      <w:r>
+        <w:rPr>
+          <w:rFonts w:ascii="Times New Roman" w:hAnsi="Times New Roman" w:cs="Times New Roman"/>
+        </w:rPr>
+        <w:t>target users</w:t>
+      </w:r>
+      <w:r>
+        <w:rPr>
+          <w:rFonts w:ascii="Times New Roman" w:hAnsi="Times New Roman" w:cs="Times New Roman"/>
+        </w:rPr>
+        <w:t xml:space="preserve">, for example: </w:t>
+      </w:r>
+      <w:r>
+        <w:rPr>
+          <w:rFonts w:ascii="Times New Roman" w:hAnsi="Times New Roman" w:cs="Times New Roman" w:hint="eastAsia"/>
+          <w:lang w:eastAsia="zh-CN"/>
+        </w:rPr>
+        <w:t>u</w:t>
+      </w:r>
+      <w:r>
+        <w:rPr>
+          <w:rFonts w:ascii="Times New Roman" w:hAnsi="Times New Roman" w:cs="Times New Roman"/>
+        </w:rPr>
+        <w:t xml:space="preserve">sers with heart diseases, </w:t>
+      </w:r>
+      <w:r>
+        <w:rPr>
+          <w:rFonts w:ascii="Times New Roman" w:hAnsi="Times New Roman" w:cs="Times New Roman"/>
+        </w:rPr>
+        <w:t xml:space="preserve">pregnant women. </w:t>
+      </w:r>
+      <w:r>
+        <w:rPr>
+          <w:rFonts w:ascii="Times New Roman" w:hAnsi="Times New Roman" w:cs="Times New Roman"/>
+        </w:rPr>
+        <w:t>H</w:t>
+      </w:r>
+      <w:r>
+        <w:rPr>
+          <w:rFonts w:ascii="Times New Roman" w:hAnsi="Times New Roman" w:cs="Times New Roman"/>
+        </w:rPr>
+        <w:t>ere are the requirements from research and meeting communication with customers.</w:t>
+      </w:r>
+    </w:p>
+    <w:p>
+      <w:pPr>
+        <w:pStyle w:val="a0"/>
+        <w:rPr>
+          <w:rFonts w:ascii="Times New Roman" w:hAnsi="Times New Roman" w:cs="Times New Roman"/>
+          <w:b/>
+          <w:bCs/>
+          <w:lang w:eastAsia="zh-CN"/>
+        </w:rPr>
+      </w:pPr>
     </w:p>
     <w:p>
       <w:pPr>
@@ -849,39 +1471,7 @@
           <w:sz w:val="24"/>
           <w:szCs w:val="24"/>
         </w:rPr>
-        <w:t>Users want to be given a c</w:t>
-      </w:r>
-      <w:r>
-        <w:rPr>
-          <w:rFonts w:ascii="Times New Roman" w:hAnsi="Times New Roman" w:cs="Times New Roman"/>
-          <w:sz w:val="24"/>
-          <w:szCs w:val="24"/>
-        </w:rPr>
-        <w:t xml:space="preserve">omprehensive </w:t>
-      </w:r>
-      <w:r>
-        <w:rPr>
-          <w:rFonts w:ascii="Times New Roman" w:hAnsi="Times New Roman" w:cs="Times New Roman"/>
-          <w:sz w:val="24"/>
-          <w:szCs w:val="24"/>
-        </w:rPr>
-        <w:t>r</w:t>
-      </w:r>
-      <w:r>
-        <w:rPr>
-          <w:rFonts w:ascii="Times New Roman" w:hAnsi="Times New Roman" w:cs="Times New Roman"/>
-          <w:sz w:val="24"/>
-          <w:szCs w:val="24"/>
-        </w:rPr>
-        <w:t>eport</w:t>
-      </w:r>
-      <w:r>
-        <w:rPr>
-          <w:rFonts w:ascii="Times New Roman" w:hAnsi="Times New Roman" w:cs="Times New Roman"/>
-          <w:sz w:val="24"/>
-          <w:szCs w:val="24"/>
-        </w:rPr>
-        <w:t xml:space="preserve"> about their bodies</w:t>
+        <w:t>Users want to be given a comprehensive report about their bodies</w:t>
       </w:r>
       <w:r>
         <w:rPr>
@@ -899,19 +1489,19 @@
         <w:ind w:left="1200"/>
         <w:jc w:val="left"/>
         <w:rPr>
+          <w:rFonts w:ascii="Times New Roman" w:hAnsi="Times New Roman" w:cs="Times New Roman"/>
+          <w:b/>
+          <w:bCs/>
+          <w:sz w:val="24"/>
+          <w:szCs w:val="24"/>
+        </w:rPr>
+      </w:pPr>
+    </w:p>
+    <w:p>
+      <w:pPr>
+        <w:pStyle w:val="a0"/>
+        <w:rPr>
           <w:rFonts w:ascii="Times New Roman" w:hAnsi="Times New Roman" w:cs="Times New Roman" w:hint="eastAsia"/>
-          <w:b/>
-          <w:bCs/>
-          <w:sz w:val="24"/>
-          <w:szCs w:val="24"/>
-        </w:rPr>
-      </w:pPr>
-    </w:p>
-    <w:p>
-      <w:pPr>
-        <w:pStyle w:val="a0"/>
-        <w:rPr>
-          <w:rFonts w:ascii="Times New Roman" w:hAnsi="Times New Roman" w:cs="Times New Roman"/>
           <w:b/>
           <w:bCs/>
           <w:lang w:eastAsia="zh-CN"/>
@@ -935,18 +1525,6 @@
         </w:rPr>
         <w:t>unctional Requirement</w:t>
       </w:r>
-    </w:p>
-    <w:p>
-      <w:pPr>
-        <w:widowControl/>
-        <w:spacing w:after="200" w:line="360" w:lineRule="auto"/>
-        <w:jc w:val="left"/>
-        <w:rPr>
-          <w:rFonts w:ascii="Times New Roman" w:hAnsi="Times New Roman" w:cs="Times New Roman" w:hint="eastAsia"/>
-          <w:sz w:val="24"/>
-          <w:szCs w:val="24"/>
-        </w:rPr>
-      </w:pPr>
     </w:p>
     <w:p>
       <w:pPr>
@@ -1186,7 +1764,7 @@
         <w:pStyle w:val="4"/>
         <w:spacing w:line="360" w:lineRule="auto"/>
         <w:rPr>
-          <w:rFonts w:ascii="Times New Roman" w:hAnsi="Times New Roman" w:cs="Times New Roman" w:hint="eastAsia"/>
+          <w:rFonts w:ascii="Times New Roman" w:hAnsi="Times New Roman" w:cs="Times New Roman"/>
           <w:sz w:val="28"/>
           <w:szCs w:val="28"/>
         </w:rPr>
@@ -1233,8 +1811,8 @@
           <w:szCs w:val="24"/>
         </w:rPr>
       </w:pPr>
-      <w:bookmarkStart w:id="1" w:name="header-n194"/>
-      <w:bookmarkStart w:id="2" w:name="header-n195"/>
+      <w:bookmarkStart w:id="1" w:name="header-n195"/>
+      <w:bookmarkStart w:id="2" w:name="header-n194"/>
       <w:bookmarkEnd w:id="0"/>
       <w:r>
         <w:rPr>
@@ -1623,7 +2201,7 @@
         <w:ind w:left="1680" w:hanging="480"/>
         <w:jc w:val="left"/>
         <w:rPr>
-          <w:rFonts w:ascii="Times New Roman" w:hAnsi="Times New Roman" w:cs="Times New Roman" w:hint="eastAsia"/>
+          <w:rFonts w:ascii="Times New Roman" w:hAnsi="Times New Roman" w:cs="Times New Roman"/>
           <w:sz w:val="24"/>
           <w:szCs w:val="24"/>
         </w:rPr>
@@ -1731,7 +2309,7 @@
         <w:ind w:left="1200"/>
         <w:jc w:val="left"/>
         <w:rPr>
-          <w:rFonts w:ascii="Times New Roman" w:hAnsi="Times New Roman" w:cs="Times New Roman" w:hint="eastAsia"/>
+          <w:rFonts w:ascii="Times New Roman" w:hAnsi="Times New Roman" w:cs="Times New Roman"/>
           <w:sz w:val="24"/>
           <w:szCs w:val="24"/>
         </w:rPr>
@@ -1749,7 +2327,7 @@
         <w:ind w:firstLineChars="0"/>
         <w:jc w:val="left"/>
         <w:rPr>
-          <w:rFonts w:ascii="Times New Roman" w:hAnsi="Times New Roman" w:cs="Times New Roman" w:hint="eastAsia"/>
+          <w:rFonts w:ascii="Times New Roman" w:hAnsi="Times New Roman" w:cs="Times New Roman"/>
           <w:sz w:val="24"/>
           <w:szCs w:val="24"/>
         </w:rPr>
@@ -1772,7 +2350,7 @@
         <w:ind w:left="1200"/>
         <w:jc w:val="left"/>
         <w:rPr>
-          <w:rFonts w:ascii="Times New Roman" w:hAnsi="Times New Roman" w:cs="Times New Roman" w:hint="eastAsia"/>
+          <w:rFonts w:ascii="Times New Roman" w:hAnsi="Times New Roman" w:cs="Times New Roman"/>
           <w:sz w:val="24"/>
           <w:szCs w:val="24"/>
         </w:rPr>
@@ -1799,31 +2377,7 @@
           <w:sz w:val="24"/>
           <w:szCs w:val="24"/>
         </w:rPr>
-        <w:t xml:space="preserve">When the </w:t>
-      </w:r>
-      <w:r>
-        <w:rPr>
-          <w:rFonts w:ascii="Times New Roman" w:hAnsi="Times New Roman" w:cs="Times New Roman"/>
-          <w:sz w:val="24"/>
-          <w:szCs w:val="24"/>
-        </w:rPr>
-        <w:t>application captures and process data</w:t>
-      </w:r>
-      <w:r>
-        <w:rPr>
-          <w:rFonts w:ascii="Times New Roman" w:hAnsi="Times New Roman" w:cs="Times New Roman"/>
-          <w:sz w:val="24"/>
-          <w:szCs w:val="24"/>
-        </w:rPr>
-        <w:t xml:space="preserve"> more than 30 minutes, the</w:t>
-      </w:r>
-      <w:r>
-        <w:rPr>
-          <w:rFonts w:ascii="Times New Roman" w:hAnsi="Times New Roman" w:cs="Times New Roman"/>
-          <w:sz w:val="24"/>
-          <w:szCs w:val="24"/>
-        </w:rPr>
-        <w:t xml:space="preserve"> current report will be generated. This report is about analysis of the past period. </w:t>
+        <w:t xml:space="preserve">When the application captures and process data more than 30 minutes, the current report will be generated. This report is about analysis of the past period. </w:t>
       </w:r>
     </w:p>
     <w:p>
@@ -2112,7 +2666,7 @@
         <w:ind w:left="1200"/>
         <w:jc w:val="left"/>
         <w:rPr>
-          <w:rFonts w:ascii="Times New Roman" w:hAnsi="Times New Roman" w:cs="Times New Roman" w:hint="eastAsia"/>
+          <w:rFonts w:ascii="Times New Roman" w:hAnsi="Times New Roman" w:cs="Times New Roman"/>
           <w:sz w:val="24"/>
           <w:szCs w:val="24"/>
         </w:rPr>
@@ -2128,7 +2682,7 @@
         <w:spacing w:after="200" w:line="360" w:lineRule="auto"/>
         <w:jc w:val="left"/>
         <w:rPr>
-          <w:rFonts w:ascii="Times New Roman" w:hAnsi="Times New Roman" w:cs="Times New Roman" w:hint="eastAsia"/>
+          <w:rFonts w:ascii="Times New Roman" w:hAnsi="Times New Roman" w:cs="Times New Roman"/>
           <w:sz w:val="24"/>
           <w:szCs w:val="24"/>
         </w:rPr>
@@ -2315,7 +2869,7 @@
         <w:spacing w:after="200" w:line="360" w:lineRule="auto"/>
         <w:jc w:val="left"/>
         <w:rPr>
-          <w:rFonts w:ascii="Times New Roman" w:hAnsi="Times New Roman" w:cs="Times New Roman" w:hint="eastAsia"/>
+          <w:rFonts w:ascii="Times New Roman" w:hAnsi="Times New Roman" w:cs="Times New Roman"/>
           <w:sz w:val="24"/>
           <w:szCs w:val="24"/>
         </w:rPr>
@@ -2654,7 +3208,7 @@
         <w:spacing w:after="200" w:line="360" w:lineRule="auto"/>
         <w:jc w:val="left"/>
         <w:rPr>
-          <w:rFonts w:ascii="Times New Roman" w:hAnsi="Times New Roman" w:cs="Times New Roman" w:hint="eastAsia"/>
+          <w:rFonts w:ascii="Times New Roman" w:hAnsi="Times New Roman" w:cs="Times New Roman"/>
           <w:sz w:val="24"/>
           <w:szCs w:val="24"/>
         </w:rPr>
@@ -2671,7 +3225,7 @@
         </w:rPr>
       </w:pPr>
       <w:bookmarkStart w:id="3" w:name="header-n272"/>
-      <w:bookmarkEnd w:id="2"/>
+      <w:bookmarkEnd w:id="1"/>
       <w:r>
         <w:rPr>
           <w:rFonts w:ascii="Times New Roman" w:hAnsi="Times New Roman" w:cs="Times New Roman"/>
@@ -3055,7 +3609,7 @@
         </w:rPr>
       </w:pPr>
       <w:bookmarkStart w:id="4" w:name="header-n300"/>
-      <w:bookmarkEnd w:id="1"/>
+      <w:bookmarkEnd w:id="2"/>
       <w:bookmarkEnd w:id="3"/>
       <w:r>
         <w:rPr>
@@ -3281,7 +3835,25 @@
           <w:sz w:val="24"/>
           <w:szCs w:val="24"/>
         </w:rPr>
-        <w:t>The simulator of mobile system is GenyMotion/AVD emulator. It will be used to simulate the process of mobile system for demonstration and test.</w:t>
+        <w:t xml:space="preserve">The simulator of mobile system is </w:t>
+      </w:r>
+      <w:proofErr w:type="spellStart"/>
+      <w:r>
+        <w:rPr>
+          <w:rFonts w:ascii="Times New Roman" w:hAnsi="Times New Roman" w:cs="Times New Roman"/>
+          <w:sz w:val="24"/>
+          <w:szCs w:val="24"/>
+        </w:rPr>
+        <w:t>GenyMotion</w:t>
+      </w:r>
+      <w:proofErr w:type="spellEnd"/>
+      <w:r>
+        <w:rPr>
+          <w:rFonts w:ascii="Times New Roman" w:hAnsi="Times New Roman" w:cs="Times New Roman"/>
+          <w:sz w:val="24"/>
+          <w:szCs w:val="24"/>
+        </w:rPr>
+        <w:t>/AVD emulator. It will be used to simulate the process of mobile system for demonstration and test.</w:t>
       </w:r>
     </w:p>
     <w:p>
@@ -3371,118 +3943,379 @@
       <w:pPr>
         <w:spacing w:line="360" w:lineRule="auto"/>
         <w:rPr>
+          <w:rFonts w:ascii="Times New Roman" w:hAnsi="Times New Roman" w:cs="Times New Roman"/>
+          <w:sz w:val="24"/>
+          <w:szCs w:val="24"/>
+        </w:rPr>
+      </w:pPr>
+      <w:r>
+        <w:rPr>
+          <w:rFonts w:ascii="Times New Roman" w:hAnsi="Times New Roman" w:cs="Times New Roman"/>
+          <w:sz w:val="24"/>
+          <w:szCs w:val="24"/>
+        </w:rPr>
+        <w:t>The</w:t>
+      </w:r>
+      <w:r>
+        <w:rPr>
+          <w:rFonts w:ascii="Times New Roman" w:hAnsi="Times New Roman" w:cs="Times New Roman"/>
+          <w:sz w:val="24"/>
+          <w:szCs w:val="24"/>
+        </w:rPr>
+        <w:t xml:space="preserve"> whole mobile system according to the requirement</w:t>
+      </w:r>
+      <w:r>
+        <w:rPr>
+          <w:rFonts w:ascii="Times New Roman" w:hAnsi="Times New Roman" w:cs="Times New Roman"/>
+          <w:sz w:val="24"/>
+          <w:szCs w:val="24"/>
+        </w:rPr>
+        <w:t xml:space="preserve"> specifications can be divided into five main modules: d</w:t>
+      </w:r>
+      <w:r>
+        <w:rPr>
+          <w:rFonts w:ascii="Times New Roman" w:hAnsi="Times New Roman" w:cs="Times New Roman"/>
+          <w:sz w:val="24"/>
+          <w:szCs w:val="24"/>
+        </w:rPr>
+        <w:t xml:space="preserve">ata </w:t>
+      </w:r>
+      <w:r>
+        <w:rPr>
+          <w:rFonts w:ascii="Times New Roman" w:hAnsi="Times New Roman" w:cs="Times New Roman"/>
+          <w:sz w:val="24"/>
+          <w:szCs w:val="24"/>
+        </w:rPr>
+        <w:t>c</w:t>
+      </w:r>
+      <w:r>
+        <w:rPr>
+          <w:rFonts w:ascii="Times New Roman" w:hAnsi="Times New Roman" w:cs="Times New Roman"/>
+          <w:sz w:val="24"/>
+          <w:szCs w:val="24"/>
+        </w:rPr>
+        <w:t>apture</w:t>
+      </w:r>
+      <w:r>
+        <w:rPr>
+          <w:rFonts w:ascii="Times New Roman" w:hAnsi="Times New Roman" w:cs="Times New Roman"/>
+          <w:sz w:val="24"/>
+          <w:szCs w:val="24"/>
+        </w:rPr>
+        <w:t xml:space="preserve"> module, data integration</w:t>
+      </w:r>
+      <w:r>
+        <w:rPr>
+          <w:rFonts w:ascii="Times New Roman" w:hAnsi="Times New Roman" w:cs="Times New Roman"/>
+          <w:sz w:val="24"/>
+          <w:szCs w:val="24"/>
+        </w:rPr>
+        <w:t xml:space="preserve"> module, data analysis module, data storage module</w:t>
+      </w:r>
+      <w:r>
+        <w:rPr>
+          <w:rFonts w:ascii="Times New Roman" w:hAnsi="Times New Roman" w:cs="Times New Roman"/>
+          <w:sz w:val="24"/>
+          <w:szCs w:val="24"/>
+        </w:rPr>
+        <w:t>, task management module.</w:t>
+      </w:r>
+      <w:r>
+        <w:rPr>
+          <w:rFonts w:ascii="Times New Roman" w:hAnsi="Times New Roman" w:cs="Times New Roman"/>
+          <w:sz w:val="24"/>
+          <w:szCs w:val="24"/>
+        </w:rPr>
+        <w:t xml:space="preserve"> The </w:t>
+      </w:r>
+      <w:r>
+        <w:rPr>
+          <w:rFonts w:ascii="Times New Roman" w:hAnsi="Times New Roman" w:cs="Times New Roman"/>
+          <w:sz w:val="24"/>
+          <w:szCs w:val="24"/>
+        </w:rPr>
+        <w:t xml:space="preserve">system’s task is to connect with mobile devices and capture data from them. Then </w:t>
+      </w:r>
+      <w:r>
+        <w:rPr>
+          <w:rFonts w:ascii="Times New Roman" w:hAnsi="Times New Roman" w:cs="Times New Roman"/>
+          <w:sz w:val="24"/>
+          <w:szCs w:val="24"/>
+        </w:rPr>
+        <w:t xml:space="preserve">shows the data after processing in the stage of application for user view and finally generate a report </w:t>
+      </w:r>
+      <w:r>
+        <w:rPr>
+          <w:rFonts w:ascii="Times New Roman" w:hAnsi="Times New Roman" w:cs="Times New Roman"/>
+          <w:sz w:val="24"/>
+          <w:szCs w:val="24"/>
+        </w:rPr>
+        <w:t>that includes</w:t>
+      </w:r>
+      <w:r>
+        <w:rPr>
+          <w:rFonts w:ascii="Times New Roman" w:hAnsi="Times New Roman" w:cs="Times New Roman"/>
+          <w:sz w:val="24"/>
+          <w:szCs w:val="24"/>
+        </w:rPr>
+        <w:t xml:space="preserve"> </w:t>
+      </w:r>
+      <w:r>
+        <w:rPr>
+          <w:rFonts w:ascii="Times New Roman" w:hAnsi="Times New Roman" w:cs="Times New Roman"/>
+          <w:sz w:val="24"/>
+          <w:szCs w:val="24"/>
+        </w:rPr>
+        <w:t xml:space="preserve">vital signs </w:t>
+      </w:r>
+      <w:r>
+        <w:rPr>
+          <w:rFonts w:ascii="Times New Roman" w:hAnsi="Times New Roman" w:cs="Times New Roman"/>
+          <w:sz w:val="24"/>
+          <w:szCs w:val="24"/>
+        </w:rPr>
+        <w:t>daily review, analysis, and advices.</w:t>
+      </w:r>
+    </w:p>
+    <w:p>
+      <w:pPr>
+        <w:spacing w:line="360" w:lineRule="auto"/>
+        <w:rPr>
+          <w:rFonts w:ascii="Times New Roman" w:hAnsi="Times New Roman" w:cs="Times New Roman"/>
+          <w:b/>
+          <w:sz w:val="24"/>
+          <w:szCs w:val="24"/>
+        </w:rPr>
+      </w:pPr>
+      <w:r>
+        <w:rPr>
+          <w:rFonts w:ascii="Times New Roman" w:hAnsi="Times New Roman" w:cs="Times New Roman"/>
+          <w:b/>
+          <w:sz w:val="24"/>
+          <w:szCs w:val="24"/>
+        </w:rPr>
+        <w:t xml:space="preserve">Data Capture </w:t>
+      </w:r>
+      <w:r>
+        <w:rPr>
+          <w:rFonts w:ascii="Times New Roman" w:hAnsi="Times New Roman" w:cs="Times New Roman"/>
+          <w:b/>
+          <w:sz w:val="24"/>
+          <w:szCs w:val="24"/>
+        </w:rPr>
+        <w:t>Module</w:t>
+      </w:r>
+    </w:p>
+    <w:p>
+      <w:pPr>
+        <w:spacing w:line="360" w:lineRule="auto"/>
+        <w:rPr>
+          <w:rFonts w:ascii="Times New Roman" w:hAnsi="Times New Roman" w:cs="Times New Roman"/>
+          <w:sz w:val="24"/>
+          <w:szCs w:val="24"/>
+        </w:rPr>
+      </w:pPr>
+      <w:r>
+        <w:rPr>
+          <w:rFonts w:ascii="Times New Roman" w:hAnsi="Times New Roman" w:cs="Times New Roman"/>
+          <w:sz w:val="24"/>
+          <w:szCs w:val="24"/>
+        </w:rPr>
+        <w:t>This module is used to capture the data from wearable devices.</w:t>
+      </w:r>
+      <w:r>
+        <w:rPr>
+          <w:rFonts w:ascii="Times New Roman" w:hAnsi="Times New Roman" w:cs="Times New Roman"/>
+          <w:sz w:val="24"/>
+          <w:szCs w:val="24"/>
+        </w:rPr>
+        <w:t xml:space="preserve"> </w:t>
+      </w:r>
+      <w:r>
+        <w:rPr>
+          <w:rFonts w:ascii="Times New Roman" w:hAnsi="Times New Roman" w:cs="Times New Roman"/>
+          <w:sz w:val="24"/>
+          <w:szCs w:val="24"/>
+        </w:rPr>
+        <w:t xml:space="preserve">After making connections with wearable devices, the application will request keeping in the background to operating system and receive the body data every minutes. The data capturing is continuous until the system detects that signal is interrupted. That means user might take off the devices or the sensor is not taken </w:t>
+      </w:r>
+      <w:r>
+        <w:rPr>
+          <w:rFonts w:ascii="Times New Roman" w:hAnsi="Times New Roman" w:cs="Times New Roman"/>
+          <w:sz w:val="24"/>
+          <w:szCs w:val="24"/>
+        </w:rPr>
+        <w:t>at the correct position</w:t>
+      </w:r>
+      <w:r>
+        <w:rPr>
+          <w:rFonts w:ascii="Times New Roman" w:hAnsi="Times New Roman" w:cs="Times New Roman"/>
+          <w:sz w:val="24"/>
+          <w:szCs w:val="24"/>
+        </w:rPr>
+        <w:t>.</w:t>
+      </w:r>
+    </w:p>
+    <w:p>
+      <w:pPr>
+        <w:spacing w:line="360" w:lineRule="auto"/>
+        <w:rPr>
+          <w:rFonts w:ascii="Times New Roman" w:hAnsi="Times New Roman" w:cs="Times New Roman"/>
+          <w:b/>
+          <w:sz w:val="24"/>
+          <w:szCs w:val="24"/>
+        </w:rPr>
+      </w:pPr>
+      <w:r>
+        <w:rPr>
+          <w:rFonts w:ascii="Times New Roman" w:hAnsi="Times New Roman" w:cs="Times New Roman"/>
+          <w:b/>
+          <w:sz w:val="24"/>
+          <w:szCs w:val="24"/>
+        </w:rPr>
+        <w:t xml:space="preserve">Data </w:t>
+      </w:r>
+      <w:r>
+        <w:rPr>
+          <w:rFonts w:ascii="Times New Roman" w:hAnsi="Times New Roman" w:cs="Times New Roman"/>
+          <w:b/>
+          <w:sz w:val="24"/>
+          <w:szCs w:val="24"/>
+        </w:rPr>
+        <w:t>Integration</w:t>
+      </w:r>
+      <w:r>
+        <w:rPr>
+          <w:rFonts w:ascii="Times New Roman" w:hAnsi="Times New Roman" w:cs="Times New Roman"/>
+          <w:b/>
+          <w:sz w:val="24"/>
+          <w:szCs w:val="24"/>
+        </w:rPr>
+        <w:t xml:space="preserve"> </w:t>
+      </w:r>
+      <w:r>
+        <w:rPr>
+          <w:rFonts w:ascii="Times New Roman" w:hAnsi="Times New Roman" w:cs="Times New Roman"/>
+          <w:b/>
+          <w:sz w:val="24"/>
+          <w:szCs w:val="24"/>
+        </w:rPr>
+        <w:t>Module</w:t>
+      </w:r>
+    </w:p>
+    <w:p>
+      <w:pPr>
+        <w:spacing w:line="360" w:lineRule="auto"/>
+        <w:rPr>
+          <w:rFonts w:ascii="Times New Roman" w:hAnsi="Times New Roman" w:cs="Times New Roman"/>
+          <w:sz w:val="24"/>
+          <w:szCs w:val="24"/>
+        </w:rPr>
+      </w:pPr>
+      <w:r>
+        <w:rPr>
           <w:rFonts w:ascii="Times New Roman" w:hAnsi="Times New Roman" w:cs="Times New Roman" w:hint="eastAsia"/>
           <w:sz w:val="24"/>
           <w:szCs w:val="24"/>
         </w:rPr>
-      </w:pPr>
-      <w:r>
-        <w:rPr>
-          <w:rFonts w:ascii="Times New Roman" w:hAnsi="Times New Roman" w:cs="Times New Roman"/>
-          <w:sz w:val="24"/>
-          <w:szCs w:val="24"/>
-        </w:rPr>
-        <w:t>The</w:t>
-      </w:r>
-      <w:r>
-        <w:rPr>
-          <w:rFonts w:ascii="Times New Roman" w:hAnsi="Times New Roman" w:cs="Times New Roman"/>
-          <w:sz w:val="24"/>
-          <w:szCs w:val="24"/>
-        </w:rPr>
-        <w:t xml:space="preserve"> whole mobile system according to the requirement</w:t>
-      </w:r>
-      <w:r>
-        <w:rPr>
-          <w:rFonts w:ascii="Times New Roman" w:hAnsi="Times New Roman" w:cs="Times New Roman"/>
-          <w:sz w:val="24"/>
-          <w:szCs w:val="24"/>
-        </w:rPr>
-        <w:t xml:space="preserve"> specifications can be divided into five main modules: d</w:t>
-      </w:r>
-      <w:r>
-        <w:rPr>
-          <w:rFonts w:ascii="Times New Roman" w:hAnsi="Times New Roman" w:cs="Times New Roman"/>
-          <w:sz w:val="24"/>
-          <w:szCs w:val="24"/>
-        </w:rPr>
-        <w:t xml:space="preserve">ata </w:t>
-      </w:r>
-      <w:r>
-        <w:rPr>
-          <w:rFonts w:ascii="Times New Roman" w:hAnsi="Times New Roman" w:cs="Times New Roman"/>
-          <w:sz w:val="24"/>
-          <w:szCs w:val="24"/>
-        </w:rPr>
-        <w:t>c</w:t>
-      </w:r>
-      <w:r>
-        <w:rPr>
-          <w:rFonts w:ascii="Times New Roman" w:hAnsi="Times New Roman" w:cs="Times New Roman"/>
-          <w:sz w:val="24"/>
-          <w:szCs w:val="24"/>
-        </w:rPr>
-        <w:t>apture</w:t>
-      </w:r>
-      <w:r>
-        <w:rPr>
-          <w:rFonts w:ascii="Times New Roman" w:hAnsi="Times New Roman" w:cs="Times New Roman"/>
-          <w:sz w:val="24"/>
-          <w:szCs w:val="24"/>
-        </w:rPr>
-        <w:t xml:space="preserve"> module, data integration</w:t>
-      </w:r>
-      <w:r>
-        <w:rPr>
-          <w:rFonts w:ascii="Times New Roman" w:hAnsi="Times New Roman" w:cs="Times New Roman"/>
-          <w:sz w:val="24"/>
-          <w:szCs w:val="24"/>
-        </w:rPr>
-        <w:t xml:space="preserve"> module, data analysis module, data storage module</w:t>
-      </w:r>
-      <w:r>
-        <w:rPr>
-          <w:rFonts w:ascii="Times New Roman" w:hAnsi="Times New Roman" w:cs="Times New Roman"/>
-          <w:sz w:val="24"/>
-          <w:szCs w:val="24"/>
-        </w:rPr>
-        <w:t>, task management module.</w:t>
-      </w:r>
-      <w:r>
-        <w:rPr>
-          <w:rFonts w:ascii="Times New Roman" w:hAnsi="Times New Roman" w:cs="Times New Roman"/>
-          <w:sz w:val="24"/>
-          <w:szCs w:val="24"/>
-        </w:rPr>
-        <w:t xml:space="preserve"> The </w:t>
-      </w:r>
-      <w:r>
-        <w:rPr>
-          <w:rFonts w:ascii="Times New Roman" w:hAnsi="Times New Roman" w:cs="Times New Roman"/>
-          <w:sz w:val="24"/>
-          <w:szCs w:val="24"/>
-        </w:rPr>
-        <w:t xml:space="preserve">system’s task is to connect with mobile devices and capture data from them. Then </w:t>
-      </w:r>
-      <w:r>
-        <w:rPr>
-          <w:rFonts w:ascii="Times New Roman" w:hAnsi="Times New Roman" w:cs="Times New Roman"/>
-          <w:sz w:val="24"/>
-          <w:szCs w:val="24"/>
-        </w:rPr>
-        <w:t xml:space="preserve">shows the data after processing in the stage of application for user view and finally generate a report </w:t>
-      </w:r>
-      <w:r>
-        <w:rPr>
-          <w:rFonts w:ascii="Times New Roman" w:hAnsi="Times New Roman" w:cs="Times New Roman"/>
-          <w:sz w:val="24"/>
-          <w:szCs w:val="24"/>
-        </w:rPr>
-        <w:t>that includes</w:t>
-      </w:r>
-      <w:r>
-        <w:rPr>
-          <w:rFonts w:ascii="Times New Roman" w:hAnsi="Times New Roman" w:cs="Times New Roman"/>
+        <w:t>T</w:t>
+      </w:r>
+      <w:r>
+        <w:rPr>
+          <w:rFonts w:ascii="Times New Roman" w:hAnsi="Times New Roman" w:cs="Times New Roman"/>
+          <w:sz w:val="24"/>
+          <w:szCs w:val="24"/>
+        </w:rPr>
+        <w:t>his module is used to process, clean, and integrate the initial data from capture module.</w:t>
+      </w:r>
+    </w:p>
+    <w:p>
+      <w:pPr>
+        <w:spacing w:line="360" w:lineRule="auto"/>
+        <w:rPr>
+          <w:rFonts w:ascii="Times New Roman" w:hAnsi="Times New Roman" w:cs="Times New Roman"/>
+          <w:b/>
+          <w:sz w:val="24"/>
+          <w:szCs w:val="24"/>
+        </w:rPr>
+      </w:pPr>
+      <w:r>
+        <w:rPr>
+          <w:rFonts w:ascii="Times New Roman" w:hAnsi="Times New Roman" w:cs="Times New Roman"/>
+          <w:b/>
+          <w:sz w:val="24"/>
+          <w:szCs w:val="24"/>
+        </w:rPr>
+        <w:t xml:space="preserve">Data </w:t>
+      </w:r>
+      <w:r>
+        <w:rPr>
+          <w:rFonts w:ascii="Times New Roman" w:hAnsi="Times New Roman" w:cs="Times New Roman"/>
+          <w:b/>
+          <w:sz w:val="24"/>
+          <w:szCs w:val="24"/>
+        </w:rPr>
+        <w:t>Analysis Module</w:t>
+      </w:r>
+    </w:p>
+    <w:p>
+      <w:pPr>
+        <w:spacing w:line="360" w:lineRule="auto"/>
+        <w:rPr>
+          <w:rFonts w:ascii="Times New Roman" w:hAnsi="Times New Roman" w:cs="Times New Roman"/>
+          <w:sz w:val="24"/>
+          <w:szCs w:val="24"/>
+        </w:rPr>
+      </w:pPr>
+      <w:r>
+        <w:rPr>
+          <w:rFonts w:ascii="Times New Roman" w:hAnsi="Times New Roman" w:cs="Times New Roman" w:hint="eastAsia"/>
+          <w:sz w:val="24"/>
+          <w:szCs w:val="24"/>
+        </w:rPr>
+        <w:t>T</w:t>
+      </w:r>
+      <w:r>
+        <w:rPr>
+          <w:rFonts w:ascii="Times New Roman" w:hAnsi="Times New Roman" w:cs="Times New Roman"/>
+          <w:sz w:val="24"/>
+          <w:szCs w:val="24"/>
+        </w:rPr>
+        <w:t>his module is used to process the integrated data by algorithm and generate a report of users’ health conditions.</w:t>
+      </w:r>
+    </w:p>
+    <w:p>
+      <w:pPr>
+        <w:spacing w:line="360" w:lineRule="auto"/>
+        <w:rPr>
+          <w:rFonts w:ascii="Times New Roman" w:hAnsi="Times New Roman" w:cs="Times New Roman"/>
+          <w:b/>
+          <w:sz w:val="24"/>
+          <w:szCs w:val="24"/>
+        </w:rPr>
+      </w:pPr>
+      <w:r>
+        <w:rPr>
+          <w:rFonts w:ascii="Times New Roman" w:hAnsi="Times New Roman" w:cs="Times New Roman"/>
+          <w:b/>
+          <w:sz w:val="24"/>
+          <w:szCs w:val="24"/>
+        </w:rPr>
+        <w:t xml:space="preserve">Data </w:t>
+      </w:r>
+      <w:r>
+        <w:rPr>
+          <w:rFonts w:ascii="Times New Roman" w:hAnsi="Times New Roman" w:cs="Times New Roman"/>
+          <w:b/>
+          <w:sz w:val="24"/>
+          <w:szCs w:val="24"/>
+        </w:rPr>
+        <w:t>Storage</w:t>
+      </w:r>
+      <w:r>
+        <w:rPr>
+          <w:rFonts w:ascii="Times New Roman" w:hAnsi="Times New Roman" w:cs="Times New Roman"/>
+          <w:b/>
           <w:sz w:val="24"/>
           <w:szCs w:val="24"/>
         </w:rPr>
@@ -3491,18 +4324,11 @@
       <w:r>
         <w:rPr>
           <w:rFonts w:ascii="Times New Roman" w:hAnsi="Times New Roman" w:cs="Times New Roman"/>
-          <w:sz w:val="24"/>
-          <w:szCs w:val="24"/>
-        </w:rPr>
-        <w:t xml:space="preserve">vital signs </w:t>
-      </w:r>
-      <w:r>
-        <w:rPr>
-          <w:rFonts w:ascii="Times New Roman" w:hAnsi="Times New Roman" w:cs="Times New Roman"/>
-          <w:sz w:val="24"/>
-          <w:szCs w:val="24"/>
-        </w:rPr>
-        <w:t>daily review, analysis, and advices.</w:t>
+          <w:b/>
+          <w:sz w:val="24"/>
+          <w:szCs w:val="24"/>
+        </w:rPr>
+        <w:t>Module</w:t>
       </w:r>
     </w:p>
     <w:p>
@@ -3510,28 +4336,25 @@
         <w:spacing w:line="360" w:lineRule="auto"/>
         <w:rPr>
           <w:rFonts w:ascii="Times New Roman" w:hAnsi="Times New Roman" w:cs="Times New Roman"/>
-          <w:b/>
-          <w:sz w:val="24"/>
-          <w:szCs w:val="24"/>
-        </w:rPr>
-      </w:pPr>
-      <w:r>
-        <w:rPr>
-          <w:rFonts w:ascii="Times New Roman" w:hAnsi="Times New Roman" w:cs="Times New Roman"/>
-          <w:b/>
-          <w:sz w:val="24"/>
-          <w:szCs w:val="24"/>
-        </w:rPr>
-        <w:t xml:space="preserve">Data Capture </w:t>
-      </w:r>
-      <w:r>
-        <w:rPr>
-          <w:rFonts w:ascii="Times New Roman" w:hAnsi="Times New Roman" w:cs="Times New Roman"/>
-          <w:b/>
-          <w:sz w:val="24"/>
-          <w:szCs w:val="24"/>
-        </w:rPr>
-        <w:t>Module</w:t>
+          <w:sz w:val="24"/>
+          <w:szCs w:val="24"/>
+        </w:rPr>
+      </w:pPr>
+      <w:r>
+        <w:rPr>
+          <w:rFonts w:ascii="Times New Roman" w:hAnsi="Times New Roman" w:cs="Times New Roman" w:hint="eastAsia"/>
+          <w:sz w:val="24"/>
+          <w:szCs w:val="24"/>
+        </w:rPr>
+        <w:t>T</w:t>
+      </w:r>
+      <w:r>
+        <w:rPr>
+          <w:rFonts w:ascii="Times New Roman" w:hAnsi="Times New Roman" w:cs="Times New Roman"/>
+          <w:sz w:val="24"/>
+          <w:szCs w:val="24"/>
+        </w:rPr>
+        <w:t>his module is used to store the data and report.</w:t>
       </w:r>
     </w:p>
     <w:p>
@@ -3546,245 +4369,11 @@
       <w:r>
         <w:rPr>
           <w:rFonts w:ascii="Times New Roman" w:hAnsi="Times New Roman" w:cs="Times New Roman"/>
-          <w:sz w:val="24"/>
-          <w:szCs w:val="24"/>
-        </w:rPr>
-        <w:t>This module is used to capture the data from wearable devices.</w:t>
-      </w:r>
-      <w:r>
-        <w:rPr>
-          <w:rFonts w:ascii="Times New Roman" w:hAnsi="Times New Roman" w:cs="Times New Roman"/>
-          <w:sz w:val="24"/>
-          <w:szCs w:val="24"/>
-        </w:rPr>
-        <w:t xml:space="preserve"> </w:t>
-      </w:r>
-    </w:p>
-    <w:p>
-      <w:pPr>
-        <w:spacing w:line="360" w:lineRule="auto"/>
-        <w:rPr>
-          <w:rFonts w:ascii="Times New Roman" w:hAnsi="Times New Roman" w:cs="Times New Roman"/>
-          <w:b/>
-          <w:sz w:val="24"/>
-          <w:szCs w:val="24"/>
-        </w:rPr>
-      </w:pPr>
-      <w:r>
-        <w:rPr>
-          <w:rFonts w:ascii="Times New Roman" w:hAnsi="Times New Roman" w:cs="Times New Roman"/>
-          <w:b/>
-          <w:sz w:val="24"/>
-          <w:szCs w:val="24"/>
-        </w:rPr>
-        <w:t xml:space="preserve">Data </w:t>
-      </w:r>
-      <w:r>
-        <w:rPr>
-          <w:rFonts w:ascii="Times New Roman" w:hAnsi="Times New Roman" w:cs="Times New Roman"/>
-          <w:b/>
-          <w:sz w:val="24"/>
-          <w:szCs w:val="24"/>
-        </w:rPr>
-        <w:t>Integration</w:t>
-      </w:r>
-      <w:r>
-        <w:rPr>
-          <w:rFonts w:ascii="Times New Roman" w:hAnsi="Times New Roman" w:cs="Times New Roman"/>
-          <w:b/>
-          <w:sz w:val="24"/>
-          <w:szCs w:val="24"/>
-        </w:rPr>
-        <w:t xml:space="preserve"> </w:t>
-      </w:r>
-      <w:r>
-        <w:rPr>
-          <w:rFonts w:ascii="Times New Roman" w:hAnsi="Times New Roman" w:cs="Times New Roman"/>
-          <w:b/>
-          <w:sz w:val="24"/>
-          <w:szCs w:val="24"/>
-        </w:rPr>
-        <w:t>Module</w:t>
-      </w:r>
-    </w:p>
-    <w:p>
-      <w:pPr>
-        <w:spacing w:line="360" w:lineRule="auto"/>
-        <w:rPr>
-          <w:rFonts w:ascii="Times New Roman" w:hAnsi="Times New Roman" w:cs="Times New Roman"/>
-          <w:sz w:val="24"/>
-          <w:szCs w:val="24"/>
-        </w:rPr>
-      </w:pPr>
-      <w:r>
-        <w:rPr>
-          <w:rFonts w:ascii="Times New Roman" w:hAnsi="Times New Roman" w:cs="Times New Roman" w:hint="eastAsia"/>
-          <w:sz w:val="24"/>
-          <w:szCs w:val="24"/>
-        </w:rPr>
-        <w:t>T</w:t>
-      </w:r>
-      <w:r>
-        <w:rPr>
-          <w:rFonts w:ascii="Times New Roman" w:hAnsi="Times New Roman" w:cs="Times New Roman"/>
-          <w:sz w:val="24"/>
-          <w:szCs w:val="24"/>
-        </w:rPr>
-        <w:t>his module is used to process, clean, and integrate the initial data from capture module.</w:t>
-      </w:r>
-    </w:p>
-    <w:p>
-      <w:pPr>
-        <w:spacing w:line="360" w:lineRule="auto"/>
-        <w:rPr>
-          <w:rFonts w:ascii="Times New Roman" w:hAnsi="Times New Roman" w:cs="Times New Roman"/>
-          <w:b/>
-          <w:sz w:val="24"/>
-          <w:szCs w:val="24"/>
-        </w:rPr>
-      </w:pPr>
-      <w:r>
-        <w:rPr>
-          <w:rFonts w:ascii="Times New Roman" w:hAnsi="Times New Roman" w:cs="Times New Roman"/>
-          <w:b/>
-          <w:sz w:val="24"/>
-          <w:szCs w:val="24"/>
-        </w:rPr>
-        <w:t xml:space="preserve">Data </w:t>
-      </w:r>
-      <w:r>
-        <w:rPr>
-          <w:rFonts w:ascii="Times New Roman" w:hAnsi="Times New Roman" w:cs="Times New Roman"/>
-          <w:b/>
-          <w:sz w:val="24"/>
-          <w:szCs w:val="24"/>
-        </w:rPr>
-        <w:t>Analysis Module</w:t>
-      </w:r>
-    </w:p>
-    <w:p>
-      <w:pPr>
-        <w:spacing w:line="360" w:lineRule="auto"/>
-        <w:rPr>
-          <w:rFonts w:ascii="Times New Roman" w:hAnsi="Times New Roman" w:cs="Times New Roman"/>
-          <w:sz w:val="24"/>
-          <w:szCs w:val="24"/>
-        </w:rPr>
-      </w:pPr>
-      <w:r>
-        <w:rPr>
-          <w:rFonts w:ascii="Times New Roman" w:hAnsi="Times New Roman" w:cs="Times New Roman" w:hint="eastAsia"/>
-          <w:sz w:val="24"/>
-          <w:szCs w:val="24"/>
-        </w:rPr>
-        <w:t>T</w:t>
-      </w:r>
-      <w:r>
-        <w:rPr>
-          <w:rFonts w:ascii="Times New Roman" w:hAnsi="Times New Roman" w:cs="Times New Roman"/>
-          <w:sz w:val="24"/>
-          <w:szCs w:val="24"/>
-        </w:rPr>
-        <w:t>his module is used to process the integrated data by algorithm and generate a report of users’ health conditions.</w:t>
-      </w:r>
-    </w:p>
-    <w:p>
-      <w:pPr>
-        <w:spacing w:line="360" w:lineRule="auto"/>
-        <w:rPr>
-          <w:rFonts w:ascii="Times New Roman" w:hAnsi="Times New Roman" w:cs="Times New Roman"/>
-          <w:b/>
-          <w:sz w:val="24"/>
-          <w:szCs w:val="24"/>
-        </w:rPr>
-      </w:pPr>
-      <w:r>
-        <w:rPr>
-          <w:rFonts w:ascii="Times New Roman" w:hAnsi="Times New Roman" w:cs="Times New Roman"/>
-          <w:b/>
-          <w:sz w:val="24"/>
-          <w:szCs w:val="24"/>
-        </w:rPr>
-        <w:t xml:space="preserve">Data </w:t>
-      </w:r>
-      <w:r>
-        <w:rPr>
-          <w:rFonts w:ascii="Times New Roman" w:hAnsi="Times New Roman" w:cs="Times New Roman"/>
-          <w:b/>
-          <w:sz w:val="24"/>
-          <w:szCs w:val="24"/>
-        </w:rPr>
-        <w:t>Storage</w:t>
-      </w:r>
-      <w:r>
-        <w:rPr>
-          <w:rFonts w:ascii="Times New Roman" w:hAnsi="Times New Roman" w:cs="Times New Roman"/>
-          <w:b/>
-          <w:sz w:val="24"/>
-          <w:szCs w:val="24"/>
-        </w:rPr>
-        <w:t xml:space="preserve"> </w:t>
-      </w:r>
-      <w:r>
-        <w:rPr>
-          <w:rFonts w:ascii="Times New Roman" w:hAnsi="Times New Roman" w:cs="Times New Roman"/>
-          <w:b/>
-          <w:sz w:val="24"/>
-          <w:szCs w:val="24"/>
-        </w:rPr>
-        <w:t>Module</w:t>
-      </w:r>
-    </w:p>
-    <w:p>
-      <w:pPr>
-        <w:spacing w:line="360" w:lineRule="auto"/>
-        <w:rPr>
-          <w:rFonts w:ascii="Times New Roman" w:hAnsi="Times New Roman" w:cs="Times New Roman"/>
-          <w:sz w:val="24"/>
-          <w:szCs w:val="24"/>
-        </w:rPr>
-      </w:pPr>
-      <w:r>
-        <w:rPr>
-          <w:rFonts w:ascii="Times New Roman" w:hAnsi="Times New Roman" w:cs="Times New Roman" w:hint="eastAsia"/>
-          <w:sz w:val="24"/>
-          <w:szCs w:val="24"/>
-        </w:rPr>
-        <w:t>T</w:t>
-      </w:r>
-      <w:r>
-        <w:rPr>
-          <w:rFonts w:ascii="Times New Roman" w:hAnsi="Times New Roman" w:cs="Times New Roman"/>
-          <w:sz w:val="24"/>
-          <w:szCs w:val="24"/>
-        </w:rPr>
-        <w:t>his module is used to</w:t>
-      </w:r>
-      <w:r>
-        <w:rPr>
-          <w:rFonts w:ascii="Times New Roman" w:hAnsi="Times New Roman" w:cs="Times New Roman"/>
-          <w:sz w:val="24"/>
-          <w:szCs w:val="24"/>
-        </w:rPr>
-        <w:t xml:space="preserve"> store the data and report.</w:t>
-      </w:r>
-    </w:p>
-    <w:p>
-      <w:pPr>
-        <w:spacing w:line="360" w:lineRule="auto"/>
-        <w:rPr>
-          <w:rFonts w:ascii="Times New Roman" w:hAnsi="Times New Roman" w:cs="Times New Roman"/>
-          <w:sz w:val="24"/>
-          <w:szCs w:val="24"/>
-        </w:rPr>
-      </w:pPr>
-      <w:r>
-        <w:rPr>
-          <w:rFonts w:ascii="Times New Roman" w:hAnsi="Times New Roman" w:cs="Times New Roman"/>
-          <w:b/>
-          <w:sz w:val="24"/>
-          <w:szCs w:val="24"/>
-        </w:rPr>
+          <w:b/>
+          <w:sz w:val="24"/>
+          <w:szCs w:val="24"/>
+        </w:rPr>
+        <w:lastRenderedPageBreak/>
         <w:t>Task Management</w:t>
       </w:r>
       <w:r>
@@ -3829,15 +4418,7 @@
           <w:sz w:val="24"/>
           <w:szCs w:val="24"/>
         </w:rPr>
-        <w:t>his module is</w:t>
-      </w:r>
-      <w:r>
-        <w:rPr>
-          <w:rFonts w:ascii="Times New Roman" w:hAnsi="Times New Roman" w:cs="Times New Roman"/>
-          <w:sz w:val="24"/>
-          <w:szCs w:val="24"/>
-        </w:rPr>
-        <w:t xml:space="preserve"> GUI and tasks of user messages.</w:t>
+        <w:t>his module is GUI and tasks of user messages.</w:t>
       </w:r>
     </w:p>
     <w:p>
@@ -3929,12 +4510,178 @@
           <w:szCs w:val="24"/>
         </w:rPr>
       </w:pPr>
-      <w:r>
-        <w:rPr>
-          <w:rFonts w:ascii="Times New Roman" w:hAnsi="Times New Roman" w:cs="Times New Roman"/>
-          <w:sz w:val="24"/>
-          <w:szCs w:val="24"/>
-        </w:rPr>
+    </w:p>
+    <w:p>
+      <w:pPr>
+        <w:spacing w:line="360" w:lineRule="auto"/>
+        <w:rPr>
+          <w:rFonts w:ascii="Times New Roman" w:hAnsi="Times New Roman" w:cs="Times New Roman"/>
+          <w:sz w:val="24"/>
+          <w:szCs w:val="24"/>
+        </w:rPr>
+      </w:pPr>
+    </w:p>
+    <w:p>
+      <w:pPr>
+        <w:spacing w:line="360" w:lineRule="auto"/>
+        <w:rPr>
+          <w:rFonts w:ascii="Times New Roman" w:hAnsi="Times New Roman" w:cs="Times New Roman"/>
+          <w:sz w:val="24"/>
+          <w:szCs w:val="24"/>
+        </w:rPr>
+      </w:pPr>
+    </w:p>
+    <w:p>
+      <w:pPr>
+        <w:spacing w:line="360" w:lineRule="auto"/>
+        <w:rPr>
+          <w:rFonts w:ascii="Times New Roman" w:hAnsi="Times New Roman" w:cs="Times New Roman"/>
+          <w:sz w:val="24"/>
+          <w:szCs w:val="24"/>
+        </w:rPr>
+      </w:pPr>
+    </w:p>
+    <w:p>
+      <w:pPr>
+        <w:spacing w:line="360" w:lineRule="auto"/>
+        <w:rPr>
+          <w:rFonts w:ascii="Times New Roman" w:hAnsi="Times New Roman" w:cs="Times New Roman"/>
+          <w:sz w:val="24"/>
+          <w:szCs w:val="24"/>
+        </w:rPr>
+      </w:pPr>
+    </w:p>
+    <w:p>
+      <w:pPr>
+        <w:spacing w:line="360" w:lineRule="auto"/>
+        <w:rPr>
+          <w:rFonts w:ascii="Times New Roman" w:hAnsi="Times New Roman" w:cs="Times New Roman"/>
+          <w:sz w:val="24"/>
+          <w:szCs w:val="24"/>
+        </w:rPr>
+      </w:pPr>
+    </w:p>
+    <w:p>
+      <w:pPr>
+        <w:spacing w:line="360" w:lineRule="auto"/>
+        <w:rPr>
+          <w:rFonts w:ascii="Times New Roman" w:hAnsi="Times New Roman" w:cs="Times New Roman"/>
+          <w:sz w:val="24"/>
+          <w:szCs w:val="24"/>
+        </w:rPr>
+      </w:pPr>
+    </w:p>
+    <w:p>
+      <w:pPr>
+        <w:spacing w:line="360" w:lineRule="auto"/>
+        <w:rPr>
+          <w:rFonts w:ascii="Times New Roman" w:hAnsi="Times New Roman" w:cs="Times New Roman"/>
+          <w:sz w:val="24"/>
+          <w:szCs w:val="24"/>
+        </w:rPr>
+      </w:pPr>
+    </w:p>
+    <w:p>
+      <w:pPr>
+        <w:spacing w:line="360" w:lineRule="auto"/>
+        <w:rPr>
+          <w:rFonts w:ascii="Times New Roman" w:hAnsi="Times New Roman" w:cs="Times New Roman"/>
+          <w:sz w:val="24"/>
+          <w:szCs w:val="24"/>
+        </w:rPr>
+      </w:pPr>
+    </w:p>
+    <w:p>
+      <w:pPr>
+        <w:spacing w:line="360" w:lineRule="auto"/>
+        <w:rPr>
+          <w:rFonts w:ascii="Times New Roman" w:hAnsi="Times New Roman" w:cs="Times New Roman" w:hint="eastAsia"/>
+          <w:sz w:val="24"/>
+          <w:szCs w:val="24"/>
+        </w:rPr>
+      </w:pPr>
+    </w:p>
+    <w:p>
+      <w:pPr>
+        <w:spacing w:line="360" w:lineRule="auto"/>
+        <w:rPr>
+          <w:rFonts w:ascii="Times New Roman" w:hAnsi="Times New Roman" w:cs="Times New Roman"/>
+          <w:sz w:val="24"/>
+          <w:szCs w:val="24"/>
+        </w:rPr>
+      </w:pPr>
+    </w:p>
+    <w:p>
+      <w:pPr>
+        <w:spacing w:line="360" w:lineRule="auto"/>
+        <w:rPr>
+          <w:rFonts w:ascii="Times New Roman" w:hAnsi="Times New Roman" w:cs="Times New Roman"/>
+          <w:sz w:val="24"/>
+          <w:szCs w:val="24"/>
+        </w:rPr>
+      </w:pPr>
+    </w:p>
+    <w:p>
+      <w:pPr>
+        <w:spacing w:line="360" w:lineRule="auto"/>
+        <w:rPr>
+          <w:rFonts w:ascii="Times New Roman" w:hAnsi="Times New Roman" w:cs="Times New Roman"/>
+          <w:sz w:val="24"/>
+          <w:szCs w:val="24"/>
+        </w:rPr>
+      </w:pPr>
+    </w:p>
+    <w:p>
+      <w:pPr>
+        <w:spacing w:line="360" w:lineRule="auto"/>
+        <w:rPr>
+          <w:rFonts w:ascii="Times New Roman" w:hAnsi="Times New Roman" w:cs="Times New Roman"/>
+          <w:sz w:val="24"/>
+          <w:szCs w:val="24"/>
+        </w:rPr>
+      </w:pPr>
+    </w:p>
+    <w:p>
+      <w:pPr>
+        <w:spacing w:line="360" w:lineRule="auto"/>
+        <w:rPr>
+          <w:rFonts w:ascii="Times New Roman" w:hAnsi="Times New Roman" w:cs="Times New Roman"/>
+          <w:sz w:val="24"/>
+          <w:szCs w:val="24"/>
+        </w:rPr>
+      </w:pPr>
+    </w:p>
+    <w:p>
+      <w:pPr>
+        <w:spacing w:line="360" w:lineRule="auto"/>
+        <w:rPr>
+          <w:rFonts w:ascii="Times New Roman" w:hAnsi="Times New Roman" w:cs="Times New Roman"/>
+          <w:sz w:val="24"/>
+          <w:szCs w:val="24"/>
+        </w:rPr>
+      </w:pPr>
+    </w:p>
+    <w:p>
+      <w:pPr>
+        <w:spacing w:line="360" w:lineRule="auto"/>
+      </w:pPr>
+    </w:p>
+    <w:p>
+      <w:pPr>
+        <w:spacing w:line="360" w:lineRule="auto"/>
+        <w:rPr>
+          <w:rFonts w:ascii="Times New Roman" w:hAnsi="Times New Roman" w:cs="Times New Roman"/>
+          <w:sz w:val="24"/>
+          <w:szCs w:val="24"/>
+        </w:rPr>
+      </w:pPr>
+      <w:r>
+        <w:rPr>
+          <w:rFonts w:ascii="Times New Roman" w:hAnsi="Times New Roman" w:cs="Times New Roman"/>
+          <w:sz w:val="24"/>
+          <w:szCs w:val="24"/>
+        </w:rPr>
+        <w:lastRenderedPageBreak/>
         <w:t>Somerville, Ian. (2011). Software Engineering. 9th ed. Addison-Wesley. pp 147-202</w:t>
       </w:r>
     </w:p>
@@ -6523,7 +7270,6 @@
   <w:style w:type="character" w:default="1" w:styleId="a1">
     <w:name w:val="Default Paragraph Font"/>
     <w:uiPriority w:val="1"/>
-    <w:semiHidden/>
     <w:unhideWhenUsed/>
   </w:style>
   <w:style w:type="table" w:default="1" w:styleId="a2">

</xml_diff>